<commit_message>
Botão de livros agora busca todos os livros
</commit_message>
<xml_diff>
--- a/documents/Projeto Biblioteca.docx
+++ b/documents/Projeto Biblioteca.docx
@@ -3150,6 +3150,7 @@
           <w:sz w:val="19"/>
           <w:szCs w:val="19"/>
         </w:rPr>
+        <w:lastRenderedPageBreak/>
         <w:t>CREATE</w:t>
       </w:r>
       <w:r>
@@ -6403,12 +6404,28 @@
           <w:rFonts w:ascii="Arial" w:hAnsi="Arial" w:cs="Arial"/>
           <w:color w:val="000000" w:themeColor="text1"/>
         </w:rPr>
-        <w:t xml:space="preserve">As tabelas Biblioteca, </w:t>
-      </w:r>
-      <w:proofErr w:type="spellStart"/>
-      <w:r>
-        <w:rPr>
-          <w:rFonts w:ascii="Arial" w:hAnsi="Arial" w:cs="Arial"/>
+        <w:t xml:space="preserve">As tabelas </w:t>
+      </w:r>
+      <w:r>
+        <w:rPr>
+          <w:rFonts w:ascii="Arial" w:hAnsi="Arial" w:cs="Arial"/>
+          <w:b/>
+          <w:color w:val="000000" w:themeColor="text1"/>
+        </w:rPr>
+        <w:t>Biblioteca</w:t>
+      </w:r>
+      <w:r>
+        <w:rPr>
+          <w:rFonts w:ascii="Arial" w:hAnsi="Arial" w:cs="Arial"/>
+          <w:color w:val="000000" w:themeColor="text1"/>
+        </w:rPr>
+        <w:t xml:space="preserve">, </w:t>
+      </w:r>
+      <w:proofErr w:type="spellStart"/>
+      <w:r>
+        <w:rPr>
+          <w:rFonts w:ascii="Arial" w:hAnsi="Arial" w:cs="Arial"/>
+          <w:b/>
           <w:color w:val="000000" w:themeColor="text1"/>
         </w:rPr>
         <w:t>Area</w:t>
@@ -6419,7 +6436,60 @@
           <w:rFonts w:ascii="Arial" w:hAnsi="Arial" w:cs="Arial"/>
           <w:color w:val="000000" w:themeColor="text1"/>
         </w:rPr>
-        <w:t xml:space="preserve">, Autor, Leitor devem ser preenchidas diretamente no SSMS (ou outro) por meio de comandos </w:t>
+        <w:t xml:space="preserve">, </w:t>
+      </w:r>
+      <w:r>
+        <w:rPr>
+          <w:rFonts w:ascii="Arial" w:hAnsi="Arial" w:cs="Arial"/>
+          <w:b/>
+          <w:color w:val="000000" w:themeColor="text1"/>
+        </w:rPr>
+        <w:t>Autor</w:t>
+      </w:r>
+      <w:r>
+        <w:rPr>
+          <w:rFonts w:ascii="Arial" w:hAnsi="Arial" w:cs="Arial"/>
+          <w:color w:val="000000" w:themeColor="text1"/>
+        </w:rPr>
+        <w:t xml:space="preserve"> e</w:t>
+      </w:r>
+      <w:r>
+        <w:rPr>
+          <w:rFonts w:ascii="Arial" w:hAnsi="Arial" w:cs="Arial"/>
+          <w:color w:val="000000" w:themeColor="text1"/>
+        </w:rPr>
+        <w:t xml:space="preserve"> </w:t>
+      </w:r>
+      <w:r>
+        <w:rPr>
+          <w:rFonts w:ascii="Arial" w:hAnsi="Arial" w:cs="Arial"/>
+          <w:b/>
+          <w:color w:val="000000" w:themeColor="text1"/>
+        </w:rPr>
+        <w:t>Leitor</w:t>
+      </w:r>
+      <w:r>
+        <w:rPr>
+          <w:rFonts w:ascii="Arial" w:hAnsi="Arial" w:cs="Arial"/>
+          <w:color w:val="000000" w:themeColor="text1"/>
+        </w:rPr>
+        <w:t xml:space="preserve"> devem ser </w:t>
+      </w:r>
+      <w:proofErr w:type="gramStart"/>
+      <w:r>
+        <w:rPr>
+          <w:rFonts w:ascii="Arial" w:hAnsi="Arial" w:cs="Arial"/>
+          <w:color w:val="000000" w:themeColor="text1"/>
+        </w:rPr>
+        <w:t>preenchidas</w:t>
+      </w:r>
+      <w:proofErr w:type="gramEnd"/>
+      <w:r>
+        <w:rPr>
+          <w:rFonts w:ascii="Arial" w:hAnsi="Arial" w:cs="Arial"/>
+          <w:color w:val="000000" w:themeColor="text1"/>
+        </w:rPr>
+        <w:t xml:space="preserve"> diretamente no SSMS (ou outro) por meio de comandos </w:t>
       </w:r>
       <w:proofErr w:type="spellStart"/>
       <w:r>
@@ -6520,7 +6590,14 @@
           <w:rFonts w:ascii="Arial" w:hAnsi="Arial" w:cs="Arial"/>
           <w:color w:val="000000" w:themeColor="text1"/>
         </w:rPr>
-        <w:t xml:space="preserve">Formulário Principal - </w:t>
+        <w:t>Frame</w:t>
+      </w:r>
+      <w:r>
+        <w:rPr>
+          <w:rFonts w:ascii="Arial" w:hAnsi="Arial" w:cs="Arial"/>
+          <w:color w:val="000000" w:themeColor="text1"/>
+        </w:rPr>
+        <w:t xml:space="preserve"> Principal - </w:t>
       </w:r>
       <w:proofErr w:type="spellStart"/>
       <w:r>
@@ -6559,7 +6636,1615 @@
           <w:rFonts w:ascii="Arial" w:hAnsi="Arial" w:cs="Arial"/>
           <w:color w:val="000000" w:themeColor="text1"/>
         </w:rPr>
-        <w:t xml:space="preserve"> que chama os demais formulários.</w:t>
+        <w:t xml:space="preserve"> que chama os demais </w:t>
+      </w:r>
+      <w:r>
+        <w:rPr>
+          <w:rFonts w:ascii="Arial" w:hAnsi="Arial" w:cs="Arial"/>
+          <w:color w:val="000000" w:themeColor="text1"/>
+        </w:rPr>
+        <w:t>frames</w:t>
+      </w:r>
+      <w:r>
+        <w:rPr>
+          <w:rFonts w:ascii="Arial" w:hAnsi="Arial" w:cs="Arial"/>
+          <w:color w:val="000000" w:themeColor="text1"/>
+        </w:rPr>
+        <w:t>.</w:t>
+      </w:r>
+      <w:r>
+        <w:rPr>
+          <w:rFonts w:ascii="Arial" w:hAnsi="Arial" w:cs="Arial"/>
+          <w:color w:val="000000" w:themeColor="text1"/>
+        </w:rPr>
+        <w:t xml:space="preserve"> Pesquisem como criar um frame principal que usa um </w:t>
+      </w:r>
+      <w:proofErr w:type="gramStart"/>
+      <w:r>
+        <w:rPr>
+          <w:rFonts w:ascii="Arial" w:hAnsi="Arial" w:cs="Arial"/>
+          <w:color w:val="000000" w:themeColor="text1"/>
+        </w:rPr>
+        <w:t>menu</w:t>
+      </w:r>
+      <w:proofErr w:type="gramEnd"/>
+      <w:r>
+        <w:rPr>
+          <w:rFonts w:ascii="Arial" w:hAnsi="Arial" w:cs="Arial"/>
+          <w:color w:val="000000" w:themeColor="text1"/>
+        </w:rPr>
+        <w:t xml:space="preserve"> para chamar os demais frames que serão criados abaixo.</w:t>
+      </w:r>
+    </w:p>
+    <w:p>
+      <w:pPr>
+        <w:jc w:val="both"/>
+        <w:rPr>
+          <w:rFonts w:ascii="Arial" w:hAnsi="Arial" w:cs="Arial"/>
+          <w:color w:val="000000" w:themeColor="text1"/>
+        </w:rPr>
+      </w:pPr>
+    </w:p>
+    <w:tbl>
+      <w:tblPr>
+        <w:tblStyle w:val="Tabelacomgrade"/>
+        <w:tblW w:w="5000" w:type="pct"/>
+        <w:tblLook w:val="04A0" w:firstRow="1" w:lastRow="0" w:firstColumn="1" w:lastColumn="0" w:noHBand="0" w:noVBand="1"/>
+      </w:tblPr>
+      <w:tblGrid>
+        <w:gridCol w:w="2252"/>
+        <w:gridCol w:w="4001"/>
+        <w:gridCol w:w="3601"/>
+      </w:tblGrid>
+      <w:tr>
+        <w:tc>
+          <w:tcPr>
+            <w:tcW w:w="5000" w:type="pct"/>
+            <w:gridSpan w:val="3"/>
+            <w:tcBorders>
+              <w:top w:val="single" w:sz="4" w:space="0" w:color="auto"/>
+            </w:tcBorders>
+          </w:tcPr>
+          <w:p>
+            <w:pPr>
+              <w:jc w:val="both"/>
+              <w:rPr>
+                <w:rFonts w:ascii="Arial" w:hAnsi="Arial" w:cs="Arial"/>
+                <w:color w:val="000000" w:themeColor="text1"/>
+              </w:rPr>
+            </w:pPr>
+            <w:r>
+              <w:rPr>
+                <w:noProof/>
+                <w:lang w:eastAsia="pt-BR"/>
+              </w:rPr>
+              <w:lastRenderedPageBreak/>
+              <w:drawing>
+                <wp:inline distT="0" distB="0" distL="0" distR="0" wp14:anchorId="5943B10C" wp14:editId="14EBFA3F">
+                  <wp:extent cx="273050" cy="218440"/>
+                  <wp:effectExtent l="19050" t="19050" r="12700" b="10160"/>
+                  <wp:docPr id="2" name="Imagem 2" descr="duke | Esse é o mascote da linguagem Java, seu nome é Duke. | Flickr"/>
+                  <wp:cNvGraphicFramePr>
+                    <a:graphicFrameLocks xmlns:a="http://schemas.openxmlformats.org/drawingml/2006/main" noChangeAspect="1"/>
+                  </wp:cNvGraphicFramePr>
+                  <a:graphic xmlns:a="http://schemas.openxmlformats.org/drawingml/2006/main">
+                    <a:graphicData uri="http://schemas.openxmlformats.org/drawingml/2006/picture">
+                      <pic:pic xmlns:pic="http://schemas.openxmlformats.org/drawingml/2006/picture">
+                        <pic:nvPicPr>
+                          <pic:cNvPr id="0" name="Picture 1" descr="duke | Esse é o mascote da linguagem Java, seu nome é Duke. | Flickr"/>
+                          <pic:cNvPicPr>
+                            <a:picLocks noChangeAspect="1" noChangeArrowheads="1"/>
+                          </pic:cNvPicPr>
+                        </pic:nvPicPr>
+                        <pic:blipFill>
+                          <a:blip r:embed="rId9" cstate="print">
+                            <a:extLst>
+                              <a:ext uri="{28A0092B-C50C-407E-A947-70E740481C1C}">
+                                <a14:useLocalDpi xmlns:a14="http://schemas.microsoft.com/office/drawing/2010/main" val="0"/>
+                              </a:ext>
+                            </a:extLst>
+                          </a:blip>
+                          <a:srcRect/>
+                          <a:stretch>
+                            <a:fillRect/>
+                          </a:stretch>
+                        </pic:blipFill>
+                        <pic:spPr bwMode="auto">
+                          <a:xfrm>
+                            <a:off x="0" y="0"/>
+                            <a:ext cx="273050" cy="218440"/>
+                          </a:xfrm>
+                          <a:prstGeom prst="rect">
+                            <a:avLst/>
+                          </a:prstGeom>
+                          <a:noFill/>
+                          <a:ln w="12700">
+                            <a:solidFill>
+                              <a:schemeClr val="accent1"/>
+                            </a:solidFill>
+                          </a:ln>
+                        </pic:spPr>
+                      </pic:pic>
+                    </a:graphicData>
+                  </a:graphic>
+                </wp:inline>
+              </w:drawing>
+            </w:r>
+            <w:r>
+              <w:rPr>
+                <w:rFonts w:ascii="Arial" w:hAnsi="Arial" w:cs="Arial"/>
+                <w:color w:val="000000" w:themeColor="text1"/>
+              </w:rPr>
+              <w:t xml:space="preserve">   Sistema de Biblioteca                                                                            </w:t>
+            </w:r>
+            <w:r>
+              <w:rPr>
+                <w:rFonts w:ascii="Arial" w:hAnsi="Arial" w:cs="Arial"/>
+                <w:color w:val="000000" w:themeColor="text1"/>
+              </w:rPr>
+              <w:t xml:space="preserve">   </w:t>
+            </w:r>
+            <w:r>
+              <w:rPr>
+                <w:rFonts w:ascii="Arial" w:hAnsi="Arial" w:cs="Arial"/>
+                <w:color w:val="000000" w:themeColor="text1"/>
+              </w:rPr>
+              <w:t xml:space="preserve">            </w:t>
+            </w:r>
+            <w:r>
+              <w:rPr>
+                <w:noProof/>
+                <w:lang w:eastAsia="pt-BR"/>
+              </w:rPr>
+              <w:drawing>
+                <wp:inline distT="0" distB="0" distL="0" distR="0" wp14:anchorId="3BEBF10B" wp14:editId="658B08A3">
+                  <wp:extent cx="798195" cy="191135"/>
+                  <wp:effectExtent l="0" t="0" r="1905" b="0"/>
+                  <wp:docPr id="3" name="Imagem 3"/>
+                  <wp:cNvGraphicFramePr>
+                    <a:graphicFrameLocks xmlns:a="http://schemas.openxmlformats.org/drawingml/2006/main" noChangeAspect="1"/>
+                  </wp:cNvGraphicFramePr>
+                  <a:graphic xmlns:a="http://schemas.openxmlformats.org/drawingml/2006/main">
+                    <a:graphicData uri="http://schemas.openxmlformats.org/drawingml/2006/picture">
+                      <pic:pic xmlns:pic="http://schemas.openxmlformats.org/drawingml/2006/picture">
+                        <pic:nvPicPr>
+                          <pic:cNvPr id="0" name="Imagem 1"/>
+                          <pic:cNvPicPr>
+                            <a:picLocks noChangeAspect="1" noChangeArrowheads="1"/>
+                          </pic:cNvPicPr>
+                        </pic:nvPicPr>
+                        <pic:blipFill>
+                          <a:blip r:embed="rId10">
+                            <a:extLst>
+                              <a:ext uri="{28A0092B-C50C-407E-A947-70E740481C1C}">
+                                <a14:useLocalDpi xmlns:a14="http://schemas.microsoft.com/office/drawing/2010/main" val="0"/>
+                              </a:ext>
+                            </a:extLst>
+                          </a:blip>
+                          <a:srcRect/>
+                          <a:stretch>
+                            <a:fillRect/>
+                          </a:stretch>
+                        </pic:blipFill>
+                        <pic:spPr bwMode="auto">
+                          <a:xfrm>
+                            <a:off x="0" y="0"/>
+                            <a:ext cx="798195" cy="191135"/>
+                          </a:xfrm>
+                          <a:prstGeom prst="rect">
+                            <a:avLst/>
+                          </a:prstGeom>
+                          <a:noFill/>
+                          <a:ln>
+                            <a:noFill/>
+                          </a:ln>
+                        </pic:spPr>
+                      </pic:pic>
+                    </a:graphicData>
+                  </a:graphic>
+                </wp:inline>
+              </w:drawing>
+            </w:r>
+          </w:p>
+        </w:tc>
+      </w:tr>
+      <w:tr>
+        <w:tc>
+          <w:tcPr>
+            <w:tcW w:w="5000" w:type="pct"/>
+            <w:gridSpan w:val="3"/>
+            <w:tcBorders>
+              <w:bottom w:val="nil"/>
+            </w:tcBorders>
+            <w:shd w:val="clear" w:color="auto" w:fill="EEECE1" w:themeFill="background2"/>
+          </w:tcPr>
+          <w:p>
+            <w:pPr>
+              <w:jc w:val="both"/>
+              <w:rPr>
+                <w:rFonts w:ascii="Arial" w:hAnsi="Arial" w:cs="Arial"/>
+                <w:color w:val="000000" w:themeColor="text1"/>
+              </w:rPr>
+            </w:pPr>
+            <w:r>
+              <w:rPr>
+                <w:rFonts w:ascii="Arial" w:hAnsi="Arial" w:cs="Arial"/>
+                <w:color w:val="000000" w:themeColor="text1"/>
+              </w:rPr>
+              <w:t>Livro</w:t>
+            </w:r>
+            <w:r>
+              <w:rPr>
+                <w:rFonts w:ascii="Arial" w:hAnsi="Arial" w:cs="Arial"/>
+                <w:color w:val="000000" w:themeColor="text1"/>
+              </w:rPr>
+              <w:t>s...</w:t>
+            </w:r>
+            <w:r>
+              <w:rPr>
+                <w:rFonts w:ascii="Arial" w:hAnsi="Arial" w:cs="Arial"/>
+                <w:color w:val="000000" w:themeColor="text1"/>
+              </w:rPr>
+              <w:t xml:space="preserve">    </w:t>
+            </w:r>
+            <w:r>
+              <w:rPr>
+                <w:rFonts w:ascii="Arial" w:hAnsi="Arial" w:cs="Arial"/>
+                <w:color w:val="000000" w:themeColor="text1"/>
+              </w:rPr>
+              <w:t xml:space="preserve">Exemplares...    </w:t>
+            </w:r>
+            <w:r>
+              <w:rPr>
+                <w:rFonts w:ascii="Arial" w:hAnsi="Arial" w:cs="Arial"/>
+                <w:color w:val="000000" w:themeColor="text1"/>
+              </w:rPr>
+              <w:t>Empréstimos...   Devoluções...</w:t>
+            </w:r>
+          </w:p>
+        </w:tc>
+      </w:tr>
+      <w:tr>
+        <w:tc>
+          <w:tcPr>
+            <w:tcW w:w="5000" w:type="pct"/>
+            <w:gridSpan w:val="3"/>
+            <w:tcBorders>
+              <w:top w:val="nil"/>
+              <w:bottom w:val="nil"/>
+            </w:tcBorders>
+          </w:tcPr>
+          <w:p>
+            <w:pPr>
+              <w:jc w:val="both"/>
+              <w:rPr>
+                <w:noProof/>
+                <w:lang w:eastAsia="pt-BR"/>
+              </w:rPr>
+            </w:pPr>
+          </w:p>
+        </w:tc>
+      </w:tr>
+      <w:tr>
+        <w:tc>
+          <w:tcPr>
+            <w:tcW w:w="1143" w:type="pct"/>
+            <w:tcBorders>
+              <w:top w:val="nil"/>
+              <w:left w:val="single" w:sz="2" w:space="0" w:color="auto"/>
+              <w:bottom w:val="nil"/>
+              <w:right w:val="nil"/>
+            </w:tcBorders>
+          </w:tcPr>
+          <w:p>
+            <w:pPr>
+              <w:spacing w:before="120"/>
+              <w:jc w:val="both"/>
+              <w:rPr>
+                <w:rFonts w:ascii="Arial" w:hAnsi="Arial" w:cs="Arial"/>
+                <w:color w:val="000000" w:themeColor="text1"/>
+              </w:rPr>
+            </w:pPr>
+            <w:r>
+              <w:rPr>
+                <w:rFonts w:ascii="Arial" w:hAnsi="Arial" w:cs="Arial"/>
+                <w:noProof/>
+                <w:color w:val="000000" w:themeColor="text1"/>
+                <w:lang w:eastAsia="pt-BR"/>
+              </w:rPr>
+              <mc:AlternateContent>
+                <mc:Choice Requires="wps">
+                  <w:drawing>
+                    <wp:anchor distT="0" distB="0" distL="114300" distR="114300" simplePos="0" relativeHeight="251669504" behindDoc="0" locked="0" layoutInCell="1" allowOverlap="1" wp14:anchorId="12A52DA0" wp14:editId="65D41B21">
+                      <wp:simplePos x="0" y="0"/>
+                      <wp:positionH relativeFrom="column">
+                        <wp:posOffset>1189990</wp:posOffset>
+                      </wp:positionH>
+                      <wp:positionV relativeFrom="paragraph">
+                        <wp:posOffset>65405</wp:posOffset>
+                      </wp:positionV>
+                      <wp:extent cx="2626360" cy="184150"/>
+                      <wp:effectExtent l="0" t="0" r="21590" b="25400"/>
+                      <wp:wrapNone/>
+                      <wp:docPr id="5" name="Retângulo 5"/>
+                      <wp:cNvGraphicFramePr/>
+                      <a:graphic xmlns:a="http://schemas.openxmlformats.org/drawingml/2006/main">
+                        <a:graphicData uri="http://schemas.microsoft.com/office/word/2010/wordprocessingShape">
+                          <wps:wsp>
+                            <wps:cNvSpPr/>
+                            <wps:spPr>
+                              <a:xfrm>
+                                <a:off x="0" y="0"/>
+                                <a:ext cx="2626360" cy="184150"/>
+                              </a:xfrm>
+                              <a:prstGeom prst="rect">
+                                <a:avLst/>
+                              </a:prstGeom>
+                              <a:noFill/>
+                              <a:ln w="12700">
+                                <a:solidFill>
+                                  <a:schemeClr val="tx1"/>
+                                </a:solidFill>
+                              </a:ln>
+                            </wps:spPr>
+                            <wps:style>
+                              <a:lnRef idx="2">
+                                <a:schemeClr val="accent1">
+                                  <a:shade val="50000"/>
+                                </a:schemeClr>
+                              </a:lnRef>
+                              <a:fillRef idx="1">
+                                <a:schemeClr val="accent1"/>
+                              </a:fillRef>
+                              <a:effectRef idx="0">
+                                <a:schemeClr val="accent1"/>
+                              </a:effectRef>
+                              <a:fontRef idx="minor">
+                                <a:schemeClr val="lt1"/>
+                              </a:fontRef>
+                            </wps:style>
+                            <wps:bodyPr rot="0" spcFirstLastPara="0" vertOverflow="overflow" horzOverflow="overflow" vert="horz" wrap="square" lIns="91440" tIns="45720" rIns="91440" bIns="45720" numCol="1" spcCol="0" rtlCol="0" fromWordArt="0" anchor="ctr" anchorCtr="0" forceAA="0" compatLnSpc="1">
+                              <a:prstTxWarp prst="textNoShape">
+                                <a:avLst/>
+                              </a:prstTxWarp>
+                              <a:noAutofit/>
+                            </wps:bodyPr>
+                          </wps:wsp>
+                        </a:graphicData>
+                      </a:graphic>
+                      <wp14:sizeRelH relativeFrom="margin">
+                        <wp14:pctWidth>0</wp14:pctWidth>
+                      </wp14:sizeRelH>
+                    </wp:anchor>
+                  </w:drawing>
+                </mc:Choice>
+                <mc:Fallback>
+                  <w:pict>
+                    <v:rect id="Retângulo 5" o:spid="_x0000_s1026" style="position:absolute;margin-left:93.7pt;margin-top:5.15pt;width:206.8pt;height:14.5pt;z-index:251669504;visibility:visible;mso-wrap-style:square;mso-width-percent:0;mso-wrap-distance-left:9pt;mso-wrap-distance-top:0;mso-wrap-distance-right:9pt;mso-wrap-distance-bottom:0;mso-position-horizontal:absolute;mso-position-horizontal-relative:text;mso-position-vertical:absolute;mso-position-vertical-relative:text;mso-width-percent:0;mso-width-relative:margin;v-text-anchor:middle" o:gfxdata="UEsDBBQABgAIAAAAIQC2gziS/gAAAOEBAAATAAAAW0NvbnRlbnRfVHlwZXNdLnhtbJSRQU7DMBBF&#10;90jcwfIWJU67QAgl6YK0S0CoHGBkTxKLZGx5TGhvj5O2G0SRWNoz/78nu9wcxkFMGNg6quQqL6RA&#10;0s5Y6ir5vt9lD1JwBDIwOMJKHpHlpr69KfdHjyxSmriSfYz+USnWPY7AufNIadK6MEJMx9ApD/oD&#10;OlTrorhX2lFEilmcO2RdNtjC5xDF9pCuTyYBB5bi6bQ4syoJ3g9WQ0ymaiLzg5KdCXlKLjvcW893&#10;SUOqXwnz5DrgnHtJTxOsQfEKIT7DmDSUCaxw7Rqn8787ZsmRM9e2VmPeBN4uqYvTtW7jvijg9N/y&#10;JsXecLq0q+WD6m8AAAD//wMAUEsDBBQABgAIAAAAIQA4/SH/1gAAAJQBAAALAAAAX3JlbHMvLnJl&#10;bHOkkMFqwzAMhu+DvYPRfXGawxijTi+j0GvpHsDYimMaW0Yy2fr2M4PBMnrbUb/Q94l/f/hMi1qR&#10;JVI2sOt6UJgd+ZiDgffL8ekFlFSbvV0oo4EbChzGx4f9GRdb25HMsYhqlCwG5lrLq9biZkxWOiqY&#10;22YiTra2kYMu1l1tQD30/bPm3wwYN0x18gb45AdQl1tp5j/sFB2T0FQ7R0nTNEV3j6o9feQzro1i&#10;OWA14Fm+Q8a1a8+Bvu/d/dMb2JY5uiPbhG/ktn4cqGU/er3pcvwCAAD//wMAUEsDBBQABgAIAAAA&#10;IQBkUOrYoAIAAI8FAAAOAAAAZHJzL2Uyb0RvYy54bWysVM1OGzEQvlfqO1i+l91Nk0AjNigCUVVC&#10;gICKs/HaWUtej2s72aSP01fpizH2/iSiqIeqOTienZlvPN/8nF/sGk22wnkFpqTFSU6JMBwqZdYl&#10;/f50/emMEh+YqZgGI0q6F55eLD9+OG/tQkygBl0JRxDE+EVrS1qHYBdZ5nktGuZPwAqDSgmuYQFF&#10;t84qx1pEb3Q2yfN51oKrrAMuvMevV52SLhO+lIKHOym9CESXFN8W0unS+RLPbHnOFmvHbK14/wz2&#10;D69omDIYdIS6YoGRjVN/QDWKO/AgwwmHJgMpFRcpB8ymyN9k81gzK1IuSI63I03+/8Hy2+29I6oq&#10;6YwSwxos0YMIv3+Z9UYDmUV+WusXaPZo710vebzGZHfSNfEf0yC7xOl+5FTsAuH4cTKfzD/PkXqO&#10;uuJsWswS6dnB2zofvgpoSLyU1GHNEpVse+MDRkTTwSQGM3CttE5104a0CDo5zfPk4UGrKmqjXWoh&#10;cakd2TIsftgVMRkEO7JCSRv8GFPskkq3sNciQmjzICSSE9PoAsS2PGAyzoUJRaeqWSW6ULMcf0Ow&#10;wSOFToARWeIjR+weYLDsQAbs7s29fXQVqatH5z7zvzmPHikymDA6N8qAey8zjVn1kTv7gaSOmsjS&#10;C1R7bB0H3Ux5y68VFvCG+XDPHA4R1hwXQ7jDQ2rAQkF/o6QG9/O979Eeexu1lLQ4lCX1PzbMCUr0&#10;N4Nd/6WYTuMUJ2E6O52g4I41L8cas2kuAUtf4AqyPF2jfdDDVTponnF/rGJUVDHDMXZJeXCDcBm6&#10;ZYEbiIvVKpnh5FoWbsyj5RE8shob9Gn3zJztuzhg/9/CMMBs8aaZO9voaWC1CSBV6vQDrz3fOPWp&#10;cfoNFdfKsZysDnt0+QoAAP//AwBQSwMEFAAGAAgAAAAhAOGB3qzgAAAACQEAAA8AAABkcnMvZG93&#10;bnJldi54bWxMjz1PwzAQhnck/oN1SCwVtUNQKSFOhUCgDhUSBQY2Jz7i0PgcxW4b/j3HBNu9ukfv&#10;R7mafC8OOMYukIZsrkAgNcF21Gp4e328WIKIyZA1fSDU8I0RVtXpSWkKG470godtagWbUCyMBpfS&#10;UEgZG4fexHkYkPj3GUZvEsuxlXY0Rzb3vbxUaiG96YgTnBnw3mGz2+69ho/1lNqv7Cltdmb2Plu7&#10;unl+qLU+P5vubkEknNIfDL/1uTpU3KkOe7JR9KyX11eM8qFyEAwsVMbjag35TQ6yKuX/BdUPAAAA&#10;//8DAFBLAQItABQABgAIAAAAIQC2gziS/gAAAOEBAAATAAAAAAAAAAAAAAAAAAAAAABbQ29udGVu&#10;dF9UeXBlc10ueG1sUEsBAi0AFAAGAAgAAAAhADj9If/WAAAAlAEAAAsAAAAAAAAAAAAAAAAALwEA&#10;AF9yZWxzLy5yZWxzUEsBAi0AFAAGAAgAAAAhAGRQ6tigAgAAjwUAAA4AAAAAAAAAAAAAAAAALgIA&#10;AGRycy9lMm9Eb2MueG1sUEsBAi0AFAAGAAgAAAAhAOGB3qzgAAAACQEAAA8AAAAAAAAAAAAAAAAA&#10;+gQAAGRycy9kb3ducmV2LnhtbFBLBQYAAAAABAAEAPMAAAAHBgAAAAA=&#10;" filled="f" strokecolor="black [3213]" strokeweight="1pt"/>
+                  </w:pict>
+                </mc:Fallback>
+              </mc:AlternateContent>
+            </w:r>
+            <w:r>
+              <w:rPr>
+                <w:rFonts w:ascii="Arial" w:hAnsi="Arial" w:cs="Arial"/>
+                <w:color w:val="000000" w:themeColor="text1"/>
+              </w:rPr>
+              <w:t>Servidor:</w:t>
+            </w:r>
+          </w:p>
+        </w:tc>
+        <w:tc>
+          <w:tcPr>
+            <w:tcW w:w="2030" w:type="pct"/>
+            <w:tcBorders>
+              <w:top w:val="nil"/>
+              <w:left w:val="nil"/>
+              <w:bottom w:val="nil"/>
+              <w:right w:val="nil"/>
+            </w:tcBorders>
+          </w:tcPr>
+          <w:p>
+            <w:pPr>
+              <w:jc w:val="both"/>
+              <w:rPr>
+                <w:rFonts w:ascii="Arial" w:hAnsi="Arial" w:cs="Arial"/>
+                <w:color w:val="000000" w:themeColor="text1"/>
+              </w:rPr>
+            </w:pPr>
+          </w:p>
+          <w:p>
+            <w:pPr>
+              <w:jc w:val="both"/>
+              <w:rPr>
+                <w:rFonts w:ascii="Arial" w:hAnsi="Arial" w:cs="Arial"/>
+                <w:color w:val="000000" w:themeColor="text1"/>
+              </w:rPr>
+            </w:pPr>
+          </w:p>
+        </w:tc>
+        <w:tc>
+          <w:tcPr>
+            <w:tcW w:w="1827" w:type="pct"/>
+            <w:vMerge w:val="restart"/>
+            <w:tcBorders>
+              <w:top w:val="nil"/>
+              <w:left w:val="nil"/>
+            </w:tcBorders>
+          </w:tcPr>
+          <w:p>
+            <w:pPr>
+              <w:jc w:val="both"/>
+              <w:rPr>
+                <w:rFonts w:ascii="Arial" w:hAnsi="Arial" w:cs="Arial"/>
+                <w:color w:val="000000" w:themeColor="text1"/>
+              </w:rPr>
+            </w:pPr>
+            <w:r>
+              <w:rPr>
+                <w:noProof/>
+                <w:lang w:eastAsia="pt-BR"/>
+              </w:rPr>
+              <w:drawing>
+                <wp:inline distT="0" distB="0" distL="0" distR="0" wp14:anchorId="1521B02F" wp14:editId="4870C3D4">
+                  <wp:extent cx="1576316" cy="1700703"/>
+                  <wp:effectExtent l="0" t="0" r="5080" b="0"/>
+                  <wp:docPr id="4" name="Imagem 4" descr="26 Date Picker (Release 8)"/>
+                  <wp:cNvGraphicFramePr>
+                    <a:graphicFrameLocks xmlns:a="http://schemas.openxmlformats.org/drawingml/2006/main" noChangeAspect="1"/>
+                  </wp:cNvGraphicFramePr>
+                  <a:graphic xmlns:a="http://schemas.openxmlformats.org/drawingml/2006/main">
+                    <a:graphicData uri="http://schemas.openxmlformats.org/drawingml/2006/picture">
+                      <pic:pic xmlns:pic="http://schemas.openxmlformats.org/drawingml/2006/picture">
+                        <pic:nvPicPr>
+                          <pic:cNvPr id="0" name="Picture 5" descr="26 Date Picker (Release 8)"/>
+                          <pic:cNvPicPr>
+                            <a:picLocks noChangeAspect="1" noChangeArrowheads="1"/>
+                          </pic:cNvPicPr>
+                        </pic:nvPicPr>
+                        <pic:blipFill>
+                          <a:blip r:embed="rId11">
+                            <a:extLst>
+                              <a:ext uri="{28A0092B-C50C-407E-A947-70E740481C1C}">
+                                <a14:useLocalDpi xmlns:a14="http://schemas.microsoft.com/office/drawing/2010/main" val="0"/>
+                              </a:ext>
+                            </a:extLst>
+                          </a:blip>
+                          <a:srcRect/>
+                          <a:stretch>
+                            <a:fillRect/>
+                          </a:stretch>
+                        </pic:blipFill>
+                        <pic:spPr bwMode="auto">
+                          <a:xfrm>
+                            <a:off x="0" y="0"/>
+                            <a:ext cx="1578851" cy="1703438"/>
+                          </a:xfrm>
+                          <a:prstGeom prst="rect">
+                            <a:avLst/>
+                          </a:prstGeom>
+                          <a:noFill/>
+                          <a:ln>
+                            <a:noFill/>
+                          </a:ln>
+                        </pic:spPr>
+                      </pic:pic>
+                    </a:graphicData>
+                  </a:graphic>
+                </wp:inline>
+              </w:drawing>
+            </w:r>
+          </w:p>
+        </w:tc>
+      </w:tr>
+      <w:tr>
+        <w:tc>
+          <w:tcPr>
+            <w:tcW w:w="1143" w:type="pct"/>
+            <w:tcBorders>
+              <w:top w:val="nil"/>
+              <w:left w:val="single" w:sz="2" w:space="0" w:color="auto"/>
+              <w:bottom w:val="nil"/>
+              <w:right w:val="nil"/>
+            </w:tcBorders>
+          </w:tcPr>
+          <w:p>
+            <w:pPr>
+              <w:spacing w:before="120"/>
+              <w:jc w:val="both"/>
+              <w:rPr>
+                <w:rFonts w:ascii="Arial" w:hAnsi="Arial" w:cs="Arial"/>
+                <w:color w:val="000000" w:themeColor="text1"/>
+              </w:rPr>
+            </w:pPr>
+            <w:r>
+              <w:rPr>
+                <w:rFonts w:ascii="Arial" w:hAnsi="Arial" w:cs="Arial"/>
+                <w:noProof/>
+                <w:color w:val="000000" w:themeColor="text1"/>
+                <w:lang w:eastAsia="pt-BR"/>
+              </w:rPr>
+              <mc:AlternateContent>
+                <mc:Choice Requires="wps">
+                  <w:drawing>
+                    <wp:anchor distT="0" distB="0" distL="114300" distR="114300" simplePos="0" relativeHeight="251670528" behindDoc="0" locked="0" layoutInCell="1" allowOverlap="1" wp14:anchorId="2915842B" wp14:editId="397C2B88">
+                      <wp:simplePos x="0" y="0"/>
+                      <wp:positionH relativeFrom="column">
+                        <wp:posOffset>1191895</wp:posOffset>
+                      </wp:positionH>
+                      <wp:positionV relativeFrom="paragraph">
+                        <wp:posOffset>73660</wp:posOffset>
+                      </wp:positionV>
+                      <wp:extent cx="2626360" cy="184150"/>
+                      <wp:effectExtent l="0" t="0" r="21590" b="25400"/>
+                      <wp:wrapNone/>
+                      <wp:docPr id="6" name="Retângulo 6"/>
+                      <wp:cNvGraphicFramePr/>
+                      <a:graphic xmlns:a="http://schemas.openxmlformats.org/drawingml/2006/main">
+                        <a:graphicData uri="http://schemas.microsoft.com/office/word/2010/wordprocessingShape">
+                          <wps:wsp>
+                            <wps:cNvSpPr/>
+                            <wps:spPr>
+                              <a:xfrm>
+                                <a:off x="0" y="0"/>
+                                <a:ext cx="2626360" cy="184150"/>
+                              </a:xfrm>
+                              <a:prstGeom prst="rect">
+                                <a:avLst/>
+                              </a:prstGeom>
+                              <a:noFill/>
+                              <a:ln w="12700">
+                                <a:solidFill>
+                                  <a:schemeClr val="tx1"/>
+                                </a:solidFill>
+                              </a:ln>
+                            </wps:spPr>
+                            <wps:style>
+                              <a:lnRef idx="2">
+                                <a:schemeClr val="accent1">
+                                  <a:shade val="50000"/>
+                                </a:schemeClr>
+                              </a:lnRef>
+                              <a:fillRef idx="1">
+                                <a:schemeClr val="accent1"/>
+                              </a:fillRef>
+                              <a:effectRef idx="0">
+                                <a:schemeClr val="accent1"/>
+                              </a:effectRef>
+                              <a:fontRef idx="minor">
+                                <a:schemeClr val="lt1"/>
+                              </a:fontRef>
+                            </wps:style>
+                            <wps:bodyPr rot="0" spcFirstLastPara="0" vertOverflow="overflow" horzOverflow="overflow" vert="horz" wrap="square" lIns="91440" tIns="45720" rIns="91440" bIns="45720" numCol="1" spcCol="0" rtlCol="0" fromWordArt="0" anchor="ctr" anchorCtr="0" forceAA="0" compatLnSpc="1">
+                              <a:prstTxWarp prst="textNoShape">
+                                <a:avLst/>
+                              </a:prstTxWarp>
+                              <a:noAutofit/>
+                            </wps:bodyPr>
+                          </wps:wsp>
+                        </a:graphicData>
+                      </a:graphic>
+                      <wp14:sizeRelH relativeFrom="margin">
+                        <wp14:pctWidth>0</wp14:pctWidth>
+                      </wp14:sizeRelH>
+                    </wp:anchor>
+                  </w:drawing>
+                </mc:Choice>
+                <mc:Fallback>
+                  <w:pict>
+                    <v:rect id="Retângulo 6" o:spid="_x0000_s1026" style="position:absolute;margin-left:93.85pt;margin-top:5.8pt;width:206.8pt;height:14.5pt;z-index:251670528;visibility:visible;mso-wrap-style:square;mso-width-percent:0;mso-wrap-distance-left:9pt;mso-wrap-distance-top:0;mso-wrap-distance-right:9pt;mso-wrap-distance-bottom:0;mso-position-horizontal:absolute;mso-position-horizontal-relative:text;mso-position-vertical:absolute;mso-position-vertical-relative:text;mso-width-percent:0;mso-width-relative:margin;v-text-anchor:middle" o:gfxdata="UEsDBBQABgAIAAAAIQC2gziS/gAAAOEBAAATAAAAW0NvbnRlbnRfVHlwZXNdLnhtbJSRQU7DMBBF&#10;90jcwfIWJU67QAgl6YK0S0CoHGBkTxKLZGx5TGhvj5O2G0SRWNoz/78nu9wcxkFMGNg6quQqL6RA&#10;0s5Y6ir5vt9lD1JwBDIwOMJKHpHlpr69KfdHjyxSmriSfYz+USnWPY7AufNIadK6MEJMx9ApD/oD&#10;OlTrorhX2lFEilmcO2RdNtjC5xDF9pCuTyYBB5bi6bQ4syoJ3g9WQ0ymaiLzg5KdCXlKLjvcW893&#10;SUOqXwnz5DrgnHtJTxOsQfEKIT7DmDSUCaxw7Rqn8787ZsmRM9e2VmPeBN4uqYvTtW7jvijg9N/y&#10;JsXecLq0q+WD6m8AAAD//wMAUEsDBBQABgAIAAAAIQA4/SH/1gAAAJQBAAALAAAAX3JlbHMvLnJl&#10;bHOkkMFqwzAMhu+DvYPRfXGawxijTi+j0GvpHsDYimMaW0Yy2fr2M4PBMnrbUb/Q94l/f/hMi1qR&#10;JVI2sOt6UJgd+ZiDgffL8ekFlFSbvV0oo4EbChzGx4f9GRdb25HMsYhqlCwG5lrLq9biZkxWOiqY&#10;22YiTra2kYMu1l1tQD30/bPm3wwYN0x18gb45AdQl1tp5j/sFB2T0FQ7R0nTNEV3j6o9feQzro1i&#10;OWA14Fm+Q8a1a8+Bvu/d/dMb2JY5uiPbhG/ktn4cqGU/er3pcvwCAAD//wMAUEsDBBQABgAIAAAA&#10;IQC3B4pSoAIAAI8FAAAOAAAAZHJzL2Uyb0RvYy54bWysVM1OGzEQvlfqO1i+l91NQ6ARGxSBqCoh&#10;iICKs/HaWUtej2s72aSP01fpizH2/iSiqIeqOTienZlvPN/8XFzuGk22wnkFpqTFSU6JMBwqZdYl&#10;/f508+mcEh+YqZgGI0q6F55eLj5+uGjtXEygBl0JRxDE+HlrS1qHYOdZ5nktGuZPwAqDSgmuYQFF&#10;t84qx1pEb3Q2yfNZ1oKrrAMuvMev152SLhK+lIKHeym9CESXFN8W0unS+RLPbHHB5mvHbK14/wz2&#10;D69omDIYdIS6ZoGRjVN/QDWKO/AgwwmHJgMpFRcpB8ymyN9k81gzK1IuSI63I03+/8Hyu+3KEVWV&#10;dEaJYQ2W6EGE37/MeqOBzCI/rfVzNHu0K9dLHq8x2Z10TfzHNMgucbofORW7QDh+nMwms88zpJ6j&#10;rjifFqeJ9OzgbZ0PXwU0JF5K6rBmiUq2vfUBI6LpYBKDGbhRWqe6aUNaBJ2c5Xny8KBVFbXRLrWQ&#10;uNKObBkWP+yKmAyCHVmhpA1+jCl2SaVb2GsRIbR5EBLJiWl0AWJbHjAZ58KEolPVrBJdqNMcf0Ow&#10;wSOFToARWeIjR+weYLDsQAbs7s29fXQVqatH5z7zvzmPHikymDA6N8qAey8zjVn1kTv7gaSOmsjS&#10;C1R7bB0H3Ux5y28UFvCW+bBiDocIa46LIdzjITVgoaC/UVKD+/ne92iPvY1aSlocypL6HxvmBCX6&#10;m8Gu/1JMp3GKkzA9PZug4I41L8cas2muAEtf4AqyPF2jfdDDVTponnF/LGNUVDHDMXZJeXCDcBW6&#10;ZYEbiIvlMpnh5FoWbs2j5RE8shob9Gn3zJztuzhg/9/BMMBs/qaZO9voaWC5CSBV6vQDrz3fOPWp&#10;cfoNFdfKsZysDnt08QoAAP//AwBQSwMEFAAGAAgAAAAhAI+ZM+PgAAAACQEAAA8AAABkcnMvZG93&#10;bnJldi54bWxMj8FOwzAMhu9IvENkJC4TSwqom0rTCYFAOyAkBjvs5jamKWuSqsm28vaYE9z8y59+&#10;fy5Xk+vFkcbYBa8hmysQ5JtgOt9q+Hh/ulqCiAm9wT540vBNEVbV+VmJhQkn/0bHTWoFl/hYoAab&#10;0lBIGRtLDuM8DOR59xlGh4nj2Eoz4onLXS+vlcqlw87zBYsDPVhq9puD07BbT6n9yp7Tyx5n29na&#10;1s3rY6315cV0fwci0ZT+YPjVZ3Wo2KkOB2+i6DkvFwtGechyEAzkKrsBUWu4VTnIqpT/P6h+AAAA&#10;//8DAFBLAQItABQABgAIAAAAIQC2gziS/gAAAOEBAAATAAAAAAAAAAAAAAAAAAAAAABbQ29udGVu&#10;dF9UeXBlc10ueG1sUEsBAi0AFAAGAAgAAAAhADj9If/WAAAAlAEAAAsAAAAAAAAAAAAAAAAALwEA&#10;AF9yZWxzLy5yZWxzUEsBAi0AFAAGAAgAAAAhALcHilKgAgAAjwUAAA4AAAAAAAAAAAAAAAAALgIA&#10;AGRycy9lMm9Eb2MueG1sUEsBAi0AFAAGAAgAAAAhAI+ZM+PgAAAACQEAAA8AAAAAAAAAAAAAAAAA&#10;+gQAAGRycy9kb3ducmV2LnhtbFBLBQYAAAAABAAEAPMAAAAHBgAAAAA=&#10;" filled="f" strokecolor="black [3213]" strokeweight="1pt"/>
+                  </w:pict>
+                </mc:Fallback>
+              </mc:AlternateContent>
+            </w:r>
+            <w:r>
+              <w:rPr>
+                <w:rFonts w:ascii="Arial" w:hAnsi="Arial" w:cs="Arial"/>
+                <w:color w:val="000000" w:themeColor="text1"/>
+              </w:rPr>
+              <w:t>Banco de Dados:</w:t>
+            </w:r>
+          </w:p>
+        </w:tc>
+        <w:tc>
+          <w:tcPr>
+            <w:tcW w:w="2030" w:type="pct"/>
+            <w:tcBorders>
+              <w:top w:val="nil"/>
+              <w:left w:val="nil"/>
+              <w:bottom w:val="nil"/>
+              <w:right w:val="nil"/>
+            </w:tcBorders>
+          </w:tcPr>
+          <w:p>
+            <w:pPr>
+              <w:jc w:val="both"/>
+              <w:rPr>
+                <w:rFonts w:ascii="Arial" w:hAnsi="Arial" w:cs="Arial"/>
+                <w:color w:val="000000" w:themeColor="text1"/>
+              </w:rPr>
+            </w:pPr>
+          </w:p>
+          <w:p>
+            <w:pPr>
+              <w:jc w:val="both"/>
+              <w:rPr>
+                <w:rFonts w:ascii="Arial" w:hAnsi="Arial" w:cs="Arial"/>
+                <w:color w:val="000000" w:themeColor="text1"/>
+              </w:rPr>
+            </w:pPr>
+          </w:p>
+        </w:tc>
+        <w:tc>
+          <w:tcPr>
+            <w:tcW w:w="1827" w:type="pct"/>
+            <w:vMerge/>
+            <w:tcBorders>
+              <w:left w:val="nil"/>
+            </w:tcBorders>
+          </w:tcPr>
+          <w:p>
+            <w:pPr>
+              <w:jc w:val="both"/>
+              <w:rPr>
+                <w:rFonts w:ascii="Arial" w:hAnsi="Arial" w:cs="Arial"/>
+                <w:color w:val="000000" w:themeColor="text1"/>
+              </w:rPr>
+            </w:pPr>
+          </w:p>
+        </w:tc>
+      </w:tr>
+      <w:tr>
+        <w:tc>
+          <w:tcPr>
+            <w:tcW w:w="1143" w:type="pct"/>
+            <w:tcBorders>
+              <w:top w:val="nil"/>
+              <w:left w:val="single" w:sz="2" w:space="0" w:color="auto"/>
+              <w:bottom w:val="nil"/>
+              <w:right w:val="nil"/>
+            </w:tcBorders>
+          </w:tcPr>
+          <w:p>
+            <w:pPr>
+              <w:spacing w:before="120"/>
+              <w:jc w:val="both"/>
+              <w:rPr>
+                <w:rFonts w:ascii="Arial" w:hAnsi="Arial" w:cs="Arial"/>
+                <w:color w:val="000000" w:themeColor="text1"/>
+              </w:rPr>
+            </w:pPr>
+            <w:r>
+              <w:rPr>
+                <w:rFonts w:ascii="Arial" w:hAnsi="Arial" w:cs="Arial"/>
+                <w:noProof/>
+                <w:color w:val="000000" w:themeColor="text1"/>
+                <w:lang w:eastAsia="pt-BR"/>
+              </w:rPr>
+              <mc:AlternateContent>
+                <mc:Choice Requires="wps">
+                  <w:drawing>
+                    <wp:anchor distT="0" distB="0" distL="114300" distR="114300" simplePos="0" relativeHeight="251671552" behindDoc="0" locked="0" layoutInCell="1" allowOverlap="1" wp14:anchorId="6B9EC5F0" wp14:editId="451C779B">
+                      <wp:simplePos x="0" y="0"/>
+                      <wp:positionH relativeFrom="column">
+                        <wp:posOffset>1191895</wp:posOffset>
+                      </wp:positionH>
+                      <wp:positionV relativeFrom="paragraph">
+                        <wp:posOffset>67310</wp:posOffset>
+                      </wp:positionV>
+                      <wp:extent cx="2626360" cy="184150"/>
+                      <wp:effectExtent l="0" t="0" r="21590" b="25400"/>
+                      <wp:wrapNone/>
+                      <wp:docPr id="7" name="Retângulo 7"/>
+                      <wp:cNvGraphicFramePr/>
+                      <a:graphic xmlns:a="http://schemas.openxmlformats.org/drawingml/2006/main">
+                        <a:graphicData uri="http://schemas.microsoft.com/office/word/2010/wordprocessingShape">
+                          <wps:wsp>
+                            <wps:cNvSpPr/>
+                            <wps:spPr>
+                              <a:xfrm>
+                                <a:off x="0" y="0"/>
+                                <a:ext cx="2626360" cy="184150"/>
+                              </a:xfrm>
+                              <a:prstGeom prst="rect">
+                                <a:avLst/>
+                              </a:prstGeom>
+                              <a:noFill/>
+                              <a:ln w="12700">
+                                <a:solidFill>
+                                  <a:schemeClr val="tx1"/>
+                                </a:solidFill>
+                              </a:ln>
+                            </wps:spPr>
+                            <wps:style>
+                              <a:lnRef idx="2">
+                                <a:schemeClr val="accent1">
+                                  <a:shade val="50000"/>
+                                </a:schemeClr>
+                              </a:lnRef>
+                              <a:fillRef idx="1">
+                                <a:schemeClr val="accent1"/>
+                              </a:fillRef>
+                              <a:effectRef idx="0">
+                                <a:schemeClr val="accent1"/>
+                              </a:effectRef>
+                              <a:fontRef idx="minor">
+                                <a:schemeClr val="lt1"/>
+                              </a:fontRef>
+                            </wps:style>
+                            <wps:bodyPr rot="0" spcFirstLastPara="0" vertOverflow="overflow" horzOverflow="overflow" vert="horz" wrap="square" lIns="91440" tIns="45720" rIns="91440" bIns="45720" numCol="1" spcCol="0" rtlCol="0" fromWordArt="0" anchor="ctr" anchorCtr="0" forceAA="0" compatLnSpc="1">
+                              <a:prstTxWarp prst="textNoShape">
+                                <a:avLst/>
+                              </a:prstTxWarp>
+                              <a:noAutofit/>
+                            </wps:bodyPr>
+                          </wps:wsp>
+                        </a:graphicData>
+                      </a:graphic>
+                      <wp14:sizeRelH relativeFrom="margin">
+                        <wp14:pctWidth>0</wp14:pctWidth>
+                      </wp14:sizeRelH>
+                    </wp:anchor>
+                  </w:drawing>
+                </mc:Choice>
+                <mc:Fallback>
+                  <w:pict>
+                    <v:rect id="Retângulo 7" o:spid="_x0000_s1026" style="position:absolute;margin-left:93.85pt;margin-top:5.3pt;width:206.8pt;height:14.5pt;z-index:251671552;visibility:visible;mso-wrap-style:square;mso-width-percent:0;mso-wrap-distance-left:9pt;mso-wrap-distance-top:0;mso-wrap-distance-right:9pt;mso-wrap-distance-bottom:0;mso-position-horizontal:absolute;mso-position-horizontal-relative:text;mso-position-vertical:absolute;mso-position-vertical-relative:text;mso-width-percent:0;mso-width-relative:margin;v-text-anchor:middle" o:gfxdata="UEsDBBQABgAIAAAAIQC2gziS/gAAAOEBAAATAAAAW0NvbnRlbnRfVHlwZXNdLnhtbJSRQU7DMBBF&#10;90jcwfIWJU67QAgl6YK0S0CoHGBkTxKLZGx5TGhvj5O2G0SRWNoz/78nu9wcxkFMGNg6quQqL6RA&#10;0s5Y6ir5vt9lD1JwBDIwOMJKHpHlpr69KfdHjyxSmriSfYz+USnWPY7AufNIadK6MEJMx9ApD/oD&#10;OlTrorhX2lFEilmcO2RdNtjC5xDF9pCuTyYBB5bi6bQ4syoJ3g9WQ0ymaiLzg5KdCXlKLjvcW893&#10;SUOqXwnz5DrgnHtJTxOsQfEKIT7DmDSUCaxw7Rqn8787ZsmRM9e2VmPeBN4uqYvTtW7jvijg9N/y&#10;JsXecLq0q+WD6m8AAAD//wMAUEsDBBQABgAIAAAAIQA4/SH/1gAAAJQBAAALAAAAX3JlbHMvLnJl&#10;bHOkkMFqwzAMhu+DvYPRfXGawxijTi+j0GvpHsDYimMaW0Yy2fr2M4PBMnrbUb/Q94l/f/hMi1qR&#10;JVI2sOt6UJgd+ZiDgffL8ekFlFSbvV0oo4EbChzGx4f9GRdb25HMsYhqlCwG5lrLq9biZkxWOiqY&#10;22YiTra2kYMu1l1tQD30/bPm3wwYN0x18gb45AdQl1tp5j/sFB2T0FQ7R0nTNEV3j6o9feQzro1i&#10;OWA14Fm+Q8a1a8+Bvu/d/dMb2JY5uiPbhG/ktn4cqGU/er3pcvwCAAD//wMAUEsDBBQABgAIAAAA&#10;IQA5N4WdoAIAAI8FAAAOAAAAZHJzL2Uyb0RvYy54bWysVM1OGzEQvlfqO1i+l91NQ0IjNigCUVVC&#10;gICKs/HaWUtej2s72aSP01fpizH2/iSiqIeqOTienZlvPN/8nF/sGk22wnkFpqTFSU6JMBwqZdYl&#10;/f50/emMEh+YqZgGI0q6F55eLD9+OG/tQkygBl0JRxDE+EVrS1qHYBdZ5nktGuZPwAqDSgmuYQFF&#10;t84qx1pEb3Q2yfNZ1oKrrAMuvMevV52SLhO+lIKHOym9CESXFN8W0unS+RLPbHnOFmvHbK14/wz2&#10;D69omDIYdIS6YoGRjVN/QDWKO/AgwwmHJgMpFRcpB8ymyN9k81gzK1IuSI63I03+/8Hy2+29I6oq&#10;6ZwSwxos0YMIv3+Z9UYDmUd+WusXaPZo710vebzGZHfSNfEf0yC7xOl+5FTsAuH4cTKbzD7PkHqO&#10;uuJsWpwm0rODt3U+fBXQkHgpqcOaJSrZ9sYHjIimg0kMZuBaaZ3qpg1pEXQyz/Pk4UGrKmqjXWoh&#10;cakd2TIsftgVMRkEO7JCSRv8GFPskkq3sNciQmjzICSSE9PoAsS2PGAyzoUJRaeqWSW6UKc5/oZg&#10;g0cKnQAjssRHjtg9wGDZgQzY3Zt7++gqUlePzn3mf3MePVJkMGF0bpQB915mGrPqI3f2A0kdNZGl&#10;F6j22DoOupnyll8rLOAN8+GeORwirDkuhnCHh9SAhYL+RkkN7ud736M99jZqKWlxKEvqf2yYE5To&#10;bwa7/ksxncYpTsL0dD5BwR1rXo41ZtNcApa+wBVkebpG+6CHq3TQPOP+WMWoqGKGY+yS8uAG4TJ0&#10;ywI3EBerVTLDybUs3JhHyyN4ZDU26NPumTnbd3HA/r+FYYDZ4k0zd7bR08BqE0Cq1OkHXnu+cepT&#10;4/QbKq6VYzlZHfbo8hUAAP//AwBQSwMEFAAGAAgAAAAhADzlmPLgAAAACQEAAA8AAABkcnMvZG93&#10;bnJldi54bWxMj8FOwzAMhu9IvENkJC4TS8qkbpSmEwKBdkCTGHDgljamKWucqsm28vaYE9z8y59+&#10;fy7Xk+/FEcfYBdKQzRUIpCbYjloNb6+PVysQMRmypg+EGr4xwro6PytNYcOJXvC4S63gEoqF0eBS&#10;GgopY+PQmzgPAxLvPsPoTeI4ttKO5sTlvpfXSuXSm474gjMD3jts9ruD1/CxmVL7lT2l572Zvc82&#10;rm62D7XWlxfT3S2IhFP6g+FXn9WhYqc6HMhG0XNeLZeM8qByEAzkKluAqDUsbnKQVSn/f1D9AAAA&#10;//8DAFBLAQItABQABgAIAAAAIQC2gziS/gAAAOEBAAATAAAAAAAAAAAAAAAAAAAAAABbQ29udGVu&#10;dF9UeXBlc10ueG1sUEsBAi0AFAAGAAgAAAAhADj9If/WAAAAlAEAAAsAAAAAAAAAAAAAAAAALwEA&#10;AF9yZWxzLy5yZWxzUEsBAi0AFAAGAAgAAAAhADk3hZ2gAgAAjwUAAA4AAAAAAAAAAAAAAAAALgIA&#10;AGRycy9lMm9Eb2MueG1sUEsBAi0AFAAGAAgAAAAhADzlmPLgAAAACQEAAA8AAAAAAAAAAAAAAAAA&#10;+gQAAGRycy9kb3ducmV2LnhtbFBLBQYAAAAABAAEAPMAAAAHBgAAAAA=&#10;" filled="f" strokecolor="black [3213]" strokeweight="1pt"/>
+                  </w:pict>
+                </mc:Fallback>
+              </mc:AlternateContent>
+            </w:r>
+            <w:r>
+              <w:rPr>
+                <w:rFonts w:ascii="Arial" w:hAnsi="Arial" w:cs="Arial"/>
+                <w:color w:val="000000" w:themeColor="text1"/>
+              </w:rPr>
+              <w:t>Usuário:</w:t>
+            </w:r>
+          </w:p>
+        </w:tc>
+        <w:tc>
+          <w:tcPr>
+            <w:tcW w:w="2030" w:type="pct"/>
+            <w:tcBorders>
+              <w:top w:val="nil"/>
+              <w:left w:val="nil"/>
+              <w:bottom w:val="nil"/>
+              <w:right w:val="nil"/>
+            </w:tcBorders>
+          </w:tcPr>
+          <w:p>
+            <w:pPr>
+              <w:jc w:val="both"/>
+              <w:rPr>
+                <w:rFonts w:ascii="Arial" w:hAnsi="Arial" w:cs="Arial"/>
+                <w:color w:val="000000" w:themeColor="text1"/>
+              </w:rPr>
+            </w:pPr>
+          </w:p>
+          <w:p>
+            <w:pPr>
+              <w:jc w:val="both"/>
+              <w:rPr>
+                <w:rFonts w:ascii="Arial" w:hAnsi="Arial" w:cs="Arial"/>
+                <w:color w:val="000000" w:themeColor="text1"/>
+              </w:rPr>
+            </w:pPr>
+          </w:p>
+        </w:tc>
+        <w:tc>
+          <w:tcPr>
+            <w:tcW w:w="1827" w:type="pct"/>
+            <w:vMerge/>
+            <w:tcBorders>
+              <w:left w:val="nil"/>
+            </w:tcBorders>
+          </w:tcPr>
+          <w:p>
+            <w:pPr>
+              <w:jc w:val="both"/>
+              <w:rPr>
+                <w:rFonts w:ascii="Arial" w:hAnsi="Arial" w:cs="Arial"/>
+                <w:color w:val="000000" w:themeColor="text1"/>
+              </w:rPr>
+            </w:pPr>
+          </w:p>
+        </w:tc>
+      </w:tr>
+      <w:tr>
+        <w:tc>
+          <w:tcPr>
+            <w:tcW w:w="1143" w:type="pct"/>
+            <w:tcBorders>
+              <w:top w:val="nil"/>
+              <w:left w:val="single" w:sz="2" w:space="0" w:color="auto"/>
+              <w:bottom w:val="nil"/>
+              <w:right w:val="nil"/>
+            </w:tcBorders>
+          </w:tcPr>
+          <w:p>
+            <w:pPr>
+              <w:spacing w:before="120"/>
+              <w:jc w:val="both"/>
+              <w:rPr>
+                <w:rFonts w:ascii="Arial" w:hAnsi="Arial" w:cs="Arial"/>
+                <w:color w:val="000000" w:themeColor="text1"/>
+              </w:rPr>
+            </w:pPr>
+            <w:r>
+              <w:rPr>
+                <w:rFonts w:ascii="Arial" w:hAnsi="Arial" w:cs="Arial"/>
+                <w:noProof/>
+                <w:color w:val="000000" w:themeColor="text1"/>
+                <w:lang w:eastAsia="pt-BR"/>
+              </w:rPr>
+              <mc:AlternateContent>
+                <mc:Choice Requires="wps">
+                  <w:drawing>
+                    <wp:anchor distT="0" distB="0" distL="114300" distR="114300" simplePos="0" relativeHeight="251673600" behindDoc="0" locked="0" layoutInCell="1" allowOverlap="1" wp14:anchorId="7025530B" wp14:editId="62EFAFC0">
+                      <wp:simplePos x="0" y="0"/>
+                      <wp:positionH relativeFrom="column">
+                        <wp:posOffset>1190597</wp:posOffset>
+                      </wp:positionH>
+                      <wp:positionV relativeFrom="paragraph">
+                        <wp:posOffset>344985</wp:posOffset>
+                      </wp:positionV>
+                      <wp:extent cx="982638" cy="252484"/>
+                      <wp:effectExtent l="0" t="0" r="27305" b="14605"/>
+                      <wp:wrapNone/>
+                      <wp:docPr id="9" name="Retângulo 9"/>
+                      <wp:cNvGraphicFramePr/>
+                      <a:graphic xmlns:a="http://schemas.openxmlformats.org/drawingml/2006/main">
+                        <a:graphicData uri="http://schemas.microsoft.com/office/word/2010/wordprocessingShape">
+                          <wps:wsp>
+                            <wps:cNvSpPr/>
+                            <wps:spPr>
+                              <a:xfrm>
+                                <a:off x="0" y="0"/>
+                                <a:ext cx="982638" cy="252484"/>
+                              </a:xfrm>
+                              <a:prstGeom prst="rect">
+                                <a:avLst/>
+                              </a:prstGeom>
+                              <a:noFill/>
+                              <a:ln w="12700">
+                                <a:solidFill>
+                                  <a:schemeClr val="tx1"/>
+                                </a:solidFill>
+                              </a:ln>
+                            </wps:spPr>
+                            <wps:style>
+                              <a:lnRef idx="2">
+                                <a:schemeClr val="accent1">
+                                  <a:shade val="50000"/>
+                                </a:schemeClr>
+                              </a:lnRef>
+                              <a:fillRef idx="1">
+                                <a:schemeClr val="accent1"/>
+                              </a:fillRef>
+                              <a:effectRef idx="0">
+                                <a:schemeClr val="accent1"/>
+                              </a:effectRef>
+                              <a:fontRef idx="minor">
+                                <a:schemeClr val="lt1"/>
+                              </a:fontRef>
+                            </wps:style>
+                            <wps:bodyPr rot="0" spcFirstLastPara="0" vertOverflow="overflow" horzOverflow="overflow" vert="horz" wrap="square" lIns="91440" tIns="45720" rIns="91440" bIns="45720" numCol="1" spcCol="0" rtlCol="0" fromWordArt="0" anchor="ctr" anchorCtr="0" forceAA="0" compatLnSpc="1">
+                              <a:prstTxWarp prst="textNoShape">
+                                <a:avLst/>
+                              </a:prstTxWarp>
+                              <a:noAutofit/>
+                            </wps:bodyPr>
+                          </wps:wsp>
+                        </a:graphicData>
+                      </a:graphic>
+                      <wp14:sizeRelH relativeFrom="margin">
+                        <wp14:pctWidth>0</wp14:pctWidth>
+                      </wp14:sizeRelH>
+                      <wp14:sizeRelV relativeFrom="margin">
+                        <wp14:pctHeight>0</wp14:pctHeight>
+                      </wp14:sizeRelV>
+                    </wp:anchor>
+                  </w:drawing>
+                </mc:Choice>
+                <mc:Fallback>
+                  <w:pict>
+                    <v:rect id="Retângulo 9" o:spid="_x0000_s1026" style="position:absolute;margin-left:93.75pt;margin-top:27.15pt;width:77.35pt;height:19.9pt;z-index:251673600;visibility:visible;mso-wrap-style:square;mso-width-percent:0;mso-height-percent:0;mso-wrap-distance-left:9pt;mso-wrap-distance-top:0;mso-wrap-distance-right:9pt;mso-wrap-distance-bottom:0;mso-position-horizontal:absolute;mso-position-horizontal-relative:text;mso-position-vertical:absolute;mso-position-vertical-relative:text;mso-width-percent:0;mso-height-percent:0;mso-width-relative:margin;mso-height-relative:margin;v-text-anchor:middle" o:gfxdata="UEsDBBQABgAIAAAAIQC2gziS/gAAAOEBAAATAAAAW0NvbnRlbnRfVHlwZXNdLnhtbJSRQU7DMBBF&#10;90jcwfIWJU67QAgl6YK0S0CoHGBkTxKLZGx5TGhvj5O2G0SRWNoz/78nu9wcxkFMGNg6quQqL6RA&#10;0s5Y6ir5vt9lD1JwBDIwOMJKHpHlpr69KfdHjyxSmriSfYz+USnWPY7AufNIadK6MEJMx9ApD/oD&#10;OlTrorhX2lFEilmcO2RdNtjC5xDF9pCuTyYBB5bi6bQ4syoJ3g9WQ0ymaiLzg5KdCXlKLjvcW893&#10;SUOqXwnz5DrgnHtJTxOsQfEKIT7DmDSUCaxw7Rqn8787ZsmRM9e2VmPeBN4uqYvTtW7jvijg9N/y&#10;JsXecLq0q+WD6m8AAAD//wMAUEsDBBQABgAIAAAAIQA4/SH/1gAAAJQBAAALAAAAX3JlbHMvLnJl&#10;bHOkkMFqwzAMhu+DvYPRfXGawxijTi+j0GvpHsDYimMaW0Yy2fr2M4PBMnrbUb/Q94l/f/hMi1qR&#10;JVI2sOt6UJgd+ZiDgffL8ekFlFSbvV0oo4EbChzGx4f9GRdb25HMsYhqlCwG5lrLq9biZkxWOiqY&#10;22YiTra2kYMu1l1tQD30/bPm3wwYN0x18gb45AdQl1tp5j/sFB2T0FQ7R0nTNEV3j6o9feQzro1i&#10;OWA14Fm+Q8a1a8+Bvu/d/dMb2JY5uiPbhG/ktn4cqGU/er3pcvwCAAD//wMAUEsDBBQABgAIAAAA&#10;IQAZh8UnoQIAAI4FAAAOAAAAZHJzL2Uyb0RvYy54bWysVM1u2zAMvg/YOwi6r3a89CdGnSJo0WFA&#10;0QZth55VWYoNyKImKXGyx9mr7MVGSXYSdMUOw3JQJJP8KH76yMurbafIRljXgq7o5CSnRGgOdatX&#10;Ff32fPvpghLnma6ZAi0quhOOXs0/frjsTSkKaEDVwhIE0a7sTUUb702ZZY43omPuBIzQaJRgO+bx&#10;aFdZbVmP6J3Kijw/y3qwtbHAhXP49SYZ6TziSym4f5DSCU9URfFuPq42rq9hzeaXrFxZZpqWD9dg&#10;/3CLjrUak+6hbphnZG3bP6C6lltwIP0Jhy4DKVsuYg1YzSR/U81Tw4yItSA5zuxpcv8Plt9vlpa0&#10;dUVnlGjW4RM9Cv/rp16tFZBZ4Kc3rkS3J7O0w8nhNhS7lbYL/1gG2UZOd3tOxdYTjh9nF8XZZxQB&#10;R1NxWkwvpgEzOwQb6/wXAR0Jm4pafLLIJNvcOZ9cR5eQS8NtqxR+Z6XSpEfNFed5HiMcqLYO1mCM&#10;ChLXypINw7f328mQ98gLb6E0XiZUmGqKO79TIuE/ConcYBVFShBUecBknAvtJ8nUsFqkVKc5/sZk&#10;Y0QsWWkEDMgSL7nHHgBGzwQyYicCBv8QKqKo98FD5X8L3kfEzKD9PrhrNdj3KlNY1ZA5+Y8kJWoC&#10;S69Q71A5FlJLOcNvW3zAO+b8klnsIew2nAv+ARepAB8Khh0lDdgf730P/ihttFLSY09W1H1fMyso&#10;UV81in42mU5DE8fD9PS8wIM9trweW/S6uwZ8+glOIMPjNvh7NW6lhe4Fx8ciZEUT0xxzV5R7Ox6u&#10;fZoVOIC4WCyiGzauYf5OPxkewAOrQaDP2xdmzaBij/K/h7F/WflGzMk3RGpYrD3INir9wOvANzZ9&#10;FM4woMJUOT5Hr8MYnf8GAAD//wMAUEsDBBQABgAIAAAAIQB8Jo314QAAAAkBAAAPAAAAZHJzL2Rv&#10;d25yZXYueG1sTI/BTsMwEETvSPyDtUhcKuokTaGEOBUCgXpASBQ4cHPiJQ6N11HstuHvWU5wHO3T&#10;zNtyPbleHHAMnScF6TwBgdR401Gr4O314WIFIkRNRveeUME3BlhXpyelLow/0gsetrEVXEKh0Aps&#10;jEMhZWgsOh3mfkDi26cfnY4cx1aaUR+53PUyS5JL6XRHvGD1gHcWm9127xR8bKbYfqWP8WmnZ++z&#10;ja2b5/taqfOz6fYGRMQp/sHwq8/qULFT7fdkgug5r66WjCpY5gsQDCzyLANRK7jOU5BVKf9/UP0A&#10;AAD//wMAUEsBAi0AFAAGAAgAAAAhALaDOJL+AAAA4QEAABMAAAAAAAAAAAAAAAAAAAAAAFtDb250&#10;ZW50X1R5cGVzXS54bWxQSwECLQAUAAYACAAAACEAOP0h/9YAAACUAQAACwAAAAAAAAAAAAAAAAAv&#10;AQAAX3JlbHMvLnJlbHNQSwECLQAUAAYACAAAACEAGYfFJ6ECAACOBQAADgAAAAAAAAAAAAAAAAAu&#10;AgAAZHJzL2Uyb0RvYy54bWxQSwECLQAUAAYACAAAACEAfCaN9eEAAAAJAQAADwAAAAAAAAAAAAAA&#10;AAD7BAAAZHJzL2Rvd25yZXYueG1sUEsFBgAAAAAEAAQA8wAAAAkGAAAAAA==&#10;" filled="f" strokecolor="black [3213]" strokeweight="1pt"/>
+                  </w:pict>
+                </mc:Fallback>
+              </mc:AlternateContent>
+            </w:r>
+            <w:r>
+              <w:rPr>
+                <w:rFonts w:ascii="Arial" w:hAnsi="Arial" w:cs="Arial"/>
+                <w:noProof/>
+                <w:color w:val="000000" w:themeColor="text1"/>
+                <w:lang w:eastAsia="pt-BR"/>
+              </w:rPr>
+              <mc:AlternateContent>
+                <mc:Choice Requires="wps">
+                  <w:drawing>
+                    <wp:anchor distT="0" distB="0" distL="114300" distR="114300" simplePos="0" relativeHeight="251672576" behindDoc="0" locked="0" layoutInCell="1" allowOverlap="1" wp14:anchorId="2036422D" wp14:editId="5C9581A0">
+                      <wp:simplePos x="0" y="0"/>
+                      <wp:positionH relativeFrom="column">
+                        <wp:posOffset>1191895</wp:posOffset>
+                      </wp:positionH>
+                      <wp:positionV relativeFrom="paragraph">
+                        <wp:posOffset>53340</wp:posOffset>
+                      </wp:positionV>
+                      <wp:extent cx="2626360" cy="184150"/>
+                      <wp:effectExtent l="0" t="0" r="21590" b="25400"/>
+                      <wp:wrapNone/>
+                      <wp:docPr id="8" name="Retângulo 8"/>
+                      <wp:cNvGraphicFramePr/>
+                      <a:graphic xmlns:a="http://schemas.openxmlformats.org/drawingml/2006/main">
+                        <a:graphicData uri="http://schemas.microsoft.com/office/word/2010/wordprocessingShape">
+                          <wps:wsp>
+                            <wps:cNvSpPr/>
+                            <wps:spPr>
+                              <a:xfrm>
+                                <a:off x="0" y="0"/>
+                                <a:ext cx="2626360" cy="184150"/>
+                              </a:xfrm>
+                              <a:prstGeom prst="rect">
+                                <a:avLst/>
+                              </a:prstGeom>
+                              <a:noFill/>
+                              <a:ln w="12700">
+                                <a:solidFill>
+                                  <a:schemeClr val="tx1"/>
+                                </a:solidFill>
+                              </a:ln>
+                            </wps:spPr>
+                            <wps:style>
+                              <a:lnRef idx="2">
+                                <a:schemeClr val="accent1">
+                                  <a:shade val="50000"/>
+                                </a:schemeClr>
+                              </a:lnRef>
+                              <a:fillRef idx="1">
+                                <a:schemeClr val="accent1"/>
+                              </a:fillRef>
+                              <a:effectRef idx="0">
+                                <a:schemeClr val="accent1"/>
+                              </a:effectRef>
+                              <a:fontRef idx="minor">
+                                <a:schemeClr val="lt1"/>
+                              </a:fontRef>
+                            </wps:style>
+                            <wps:bodyPr rot="0" spcFirstLastPara="0" vertOverflow="overflow" horzOverflow="overflow" vert="horz" wrap="square" lIns="91440" tIns="45720" rIns="91440" bIns="45720" numCol="1" spcCol="0" rtlCol="0" fromWordArt="0" anchor="ctr" anchorCtr="0" forceAA="0" compatLnSpc="1">
+                              <a:prstTxWarp prst="textNoShape">
+                                <a:avLst/>
+                              </a:prstTxWarp>
+                              <a:noAutofit/>
+                            </wps:bodyPr>
+                          </wps:wsp>
+                        </a:graphicData>
+                      </a:graphic>
+                      <wp14:sizeRelH relativeFrom="margin">
+                        <wp14:pctWidth>0</wp14:pctWidth>
+                      </wp14:sizeRelH>
+                    </wp:anchor>
+                  </w:drawing>
+                </mc:Choice>
+                <mc:Fallback>
+                  <w:pict>
+                    <v:rect id="Retângulo 8" o:spid="_x0000_s1026" style="position:absolute;margin-left:93.85pt;margin-top:4.2pt;width:206.8pt;height:14.5pt;z-index:251672576;visibility:visible;mso-wrap-style:square;mso-width-percent:0;mso-wrap-distance-left:9pt;mso-wrap-distance-top:0;mso-wrap-distance-right:9pt;mso-wrap-distance-bottom:0;mso-position-horizontal:absolute;mso-position-horizontal-relative:text;mso-position-vertical:absolute;mso-position-vertical-relative:text;mso-width-percent:0;mso-width-relative:margin;v-text-anchor:middle" o:gfxdata="UEsDBBQABgAIAAAAIQC2gziS/gAAAOEBAAATAAAAW0NvbnRlbnRfVHlwZXNdLnhtbJSRQU7DMBBF&#10;90jcwfIWJU67QAgl6YK0S0CoHGBkTxKLZGx5TGhvj5O2G0SRWNoz/78nu9wcxkFMGNg6quQqL6RA&#10;0s5Y6ir5vt9lD1JwBDIwOMJKHpHlpr69KfdHjyxSmriSfYz+USnWPY7AufNIadK6MEJMx9ApD/oD&#10;OlTrorhX2lFEilmcO2RdNtjC5xDF9pCuTyYBB5bi6bQ4syoJ3g9WQ0ymaiLzg5KdCXlKLjvcW893&#10;SUOqXwnz5DrgnHtJTxOsQfEKIT7DmDSUCaxw7Rqn8787ZsmRM9e2VmPeBN4uqYvTtW7jvijg9N/y&#10;JsXecLq0q+WD6m8AAAD//wMAUEsDBBQABgAIAAAAIQA4/SH/1gAAAJQBAAALAAAAX3JlbHMvLnJl&#10;bHOkkMFqwzAMhu+DvYPRfXGawxijTi+j0GvpHsDYimMaW0Yy2fr2M4PBMnrbUb/Q94l/f/hMi1qR&#10;JVI2sOt6UJgd+ZiDgffL8ekFlFSbvV0oo4EbChzGx4f9GRdb25HMsYhqlCwG5lrLq9biZkxWOiqY&#10;22YiTra2kYMu1l1tQD30/bPm3wwYN0x18gb45AdQl1tp5j/sFB2T0FQ7R0nTNEV3j6o9feQzro1i&#10;OWA14Fm+Q8a1a8+Bvu/d/dMb2JY5uiPbhG/ktn4cqGU/er3pcvwCAAD//wMAUEsDBBQABgAIAAAA&#10;IQBlNfdToAIAAI8FAAAOAAAAZHJzL2Uyb0RvYy54bWysVM1OGzEQvlfqO1i+l91NQ6ARGxSBqCoh&#10;iICKs/HaWUtej2s72aSP01fpizH2/iSiqIeqOTienZlvPN/8XFzuGk22wnkFpqTFSU6JMBwqZdYl&#10;/f508+mcEh+YqZgGI0q6F55eLj5+uGjtXEygBl0JRxDE+HlrS1qHYOdZ5nktGuZPwAqDSgmuYQFF&#10;t84qx1pEb3Q2yfNZ1oKrrAMuvMev152SLhK+lIKHeym9CESXFN8W0unS+RLPbHHB5mvHbK14/wz2&#10;D69omDIYdIS6ZoGRjVN/QDWKO/AgwwmHJgMpFRcpB8ymyN9k81gzK1IuSI63I03+/8Hyu+3KEVWV&#10;FAtlWIMlehDh9y+z3mgg55Gf1vo5mj3aleslj9eY7E66Jv5jGmSXON2PnIpdIBw/TmaT2ecZUs9R&#10;V5xPi9NEenbwts6HrwIaEi8ldVizRCXb3vqAEdF0MInBDNworVPdtCEtgk7O8jx5eNCqitpol1pI&#10;XGlHtgyLH3ZFTAbBjqxQ0gY/xhS7pNIt7LWIENo8CInkxDS6ALEtD5iMc2FC0alqVoku1GmOvyHY&#10;4JFCJ8CILPGRI3YPMFh2IAN29+bePrqK1NWjc5/535xHjxQZTBidG2XAvZeZxqz6yJ39QFJHTWTp&#10;Bao9to6Dbqa85TcKC3jLfFgxh0OENcfFEO7xkBqwUNDfKKnB/Xzve7TH3kYtJS0OZUn9jw1zghL9&#10;zWDXfymm0zjFSZienk1QcMeal2ON2TRXgKUvcAVZnq7RPujhKh00z7g/ljEqqpjhGLukPLhBuArd&#10;ssANxMVymcxwci0Lt+bR8ggeWY0N+rR7Zs72XRyw/+9gGGA2f9PMnW30NLDcBJAqdfqB155vnPrU&#10;OP2GimvlWE5Whz26eAUAAP//AwBQSwMEFAAGAAgAAAAhAGs6/EjgAAAACAEAAA8AAABkcnMvZG93&#10;bnJldi54bWxMj0FLw0AUhO+C/2F5gpdiN7GlCTGbIorSgwhWe+jtJfvMxmZ3Q3bbxn/v86THYYaZ&#10;b8r1ZHtxojF03ilI5wkIco3XnWsVfLw/3eQgQkSnsfeOFHxTgHV1eVFiof3ZvdFpG1vBJS4UqMDE&#10;OBRShsaQxTD3Azn2Pv1oMbIcW6lHPHO57eVtkqykxc7xgsGBHgw1h+3RKthvpth+pc/x5YCz3Wxj&#10;6ub1sVbq+mq6vwMRaYp/YfjFZ3SomKn2R6eD6FnnWcZRBfkSBPurJF2AqBUssiXIqpT/D1Q/AAAA&#10;//8DAFBLAQItABQABgAIAAAAIQC2gziS/gAAAOEBAAATAAAAAAAAAAAAAAAAAAAAAABbQ29udGVu&#10;dF9UeXBlc10ueG1sUEsBAi0AFAAGAAgAAAAhADj9If/WAAAAlAEAAAsAAAAAAAAAAAAAAAAALwEA&#10;AF9yZWxzLy5yZWxzUEsBAi0AFAAGAAgAAAAhAGU191OgAgAAjwUAAA4AAAAAAAAAAAAAAAAALgIA&#10;AGRycy9lMm9Eb2MueG1sUEsBAi0AFAAGAAgAAAAhAGs6/EjgAAAACAEAAA8AAAAAAAAAAAAAAAAA&#10;+gQAAGRycy9kb3ducmV2LnhtbFBLBQYAAAAABAAEAPMAAAAHBgAAAAA=&#10;" filled="f" strokecolor="black [3213]" strokeweight="1pt"/>
+                  </w:pict>
+                </mc:Fallback>
+              </mc:AlternateContent>
+            </w:r>
+            <w:r>
+              <w:rPr>
+                <w:rFonts w:ascii="Arial" w:hAnsi="Arial" w:cs="Arial"/>
+                <w:color w:val="000000" w:themeColor="text1"/>
+              </w:rPr>
+              <w:t>Senha:</w:t>
+            </w:r>
+          </w:p>
+        </w:tc>
+        <w:tc>
+          <w:tcPr>
+            <w:tcW w:w="2030" w:type="pct"/>
+            <w:tcBorders>
+              <w:top w:val="nil"/>
+              <w:left w:val="nil"/>
+              <w:bottom w:val="nil"/>
+              <w:right w:val="nil"/>
+            </w:tcBorders>
+          </w:tcPr>
+          <w:p>
+            <w:pPr>
+              <w:jc w:val="both"/>
+              <w:rPr>
+                <w:rFonts w:ascii="Arial" w:hAnsi="Arial" w:cs="Arial"/>
+                <w:color w:val="000000" w:themeColor="text1"/>
+              </w:rPr>
+            </w:pPr>
+          </w:p>
+        </w:tc>
+        <w:tc>
+          <w:tcPr>
+            <w:tcW w:w="1827" w:type="pct"/>
+            <w:vMerge/>
+            <w:tcBorders>
+              <w:left w:val="nil"/>
+            </w:tcBorders>
+          </w:tcPr>
+          <w:p>
+            <w:pPr>
+              <w:jc w:val="both"/>
+              <w:rPr>
+                <w:rFonts w:ascii="Arial" w:hAnsi="Arial" w:cs="Arial"/>
+                <w:color w:val="000000" w:themeColor="text1"/>
+              </w:rPr>
+            </w:pPr>
+          </w:p>
+        </w:tc>
+      </w:tr>
+      <w:tr>
+        <w:tc>
+          <w:tcPr>
+            <w:tcW w:w="1143" w:type="pct"/>
+            <w:tcBorders>
+              <w:top w:val="nil"/>
+              <w:left w:val="single" w:sz="2" w:space="0" w:color="auto"/>
+              <w:bottom w:val="single" w:sz="2" w:space="0" w:color="auto"/>
+              <w:right w:val="nil"/>
+            </w:tcBorders>
+          </w:tcPr>
+          <w:p>
+            <w:pPr>
+              <w:spacing w:before="120"/>
+              <w:jc w:val="both"/>
+              <w:rPr>
+                <w:rFonts w:ascii="Arial" w:hAnsi="Arial" w:cs="Arial"/>
+                <w:noProof/>
+                <w:color w:val="000000" w:themeColor="text1"/>
+                <w:lang w:eastAsia="pt-BR"/>
+              </w:rPr>
+            </w:pPr>
+          </w:p>
+          <w:p>
+            <w:pPr>
+              <w:spacing w:before="120"/>
+              <w:jc w:val="both"/>
+              <w:rPr>
+                <w:rFonts w:ascii="Arial" w:hAnsi="Arial" w:cs="Arial"/>
+                <w:noProof/>
+                <w:color w:val="000000" w:themeColor="text1"/>
+                <w:lang w:eastAsia="pt-BR"/>
+              </w:rPr>
+            </w:pPr>
+          </w:p>
+        </w:tc>
+        <w:tc>
+          <w:tcPr>
+            <w:tcW w:w="2030" w:type="pct"/>
+            <w:tcBorders>
+              <w:top w:val="nil"/>
+              <w:left w:val="nil"/>
+              <w:bottom w:val="single" w:sz="2" w:space="0" w:color="auto"/>
+              <w:right w:val="nil"/>
+            </w:tcBorders>
+          </w:tcPr>
+          <w:p>
+            <w:pPr>
+              <w:jc w:val="both"/>
+              <w:rPr>
+                <w:rFonts w:ascii="Arial" w:hAnsi="Arial" w:cs="Arial"/>
+                <w:color w:val="000000" w:themeColor="text1"/>
+              </w:rPr>
+            </w:pPr>
+          </w:p>
+          <w:p>
+            <w:pPr>
+              <w:jc w:val="both"/>
+              <w:rPr>
+                <w:rFonts w:ascii="Arial" w:hAnsi="Arial" w:cs="Arial"/>
+                <w:color w:val="000000" w:themeColor="text1"/>
+              </w:rPr>
+            </w:pPr>
+            <w:r>
+              <w:rPr>
+                <w:rFonts w:ascii="Arial" w:hAnsi="Arial" w:cs="Arial"/>
+                <w:color w:val="000000" w:themeColor="text1"/>
+              </w:rPr>
+              <w:t>Conectar</w:t>
+            </w:r>
+          </w:p>
+        </w:tc>
+        <w:tc>
+          <w:tcPr>
+            <w:tcW w:w="1827" w:type="pct"/>
+            <w:vMerge/>
+            <w:tcBorders>
+              <w:left w:val="nil"/>
+            </w:tcBorders>
+          </w:tcPr>
+          <w:p>
+            <w:pPr>
+              <w:jc w:val="both"/>
+              <w:rPr>
+                <w:rFonts w:ascii="Arial" w:hAnsi="Arial" w:cs="Arial"/>
+                <w:color w:val="000000" w:themeColor="text1"/>
+              </w:rPr>
+            </w:pPr>
+          </w:p>
+        </w:tc>
+      </w:tr>
+      <w:tr>
+        <w:tc>
+          <w:tcPr>
+            <w:tcW w:w="1143" w:type="pct"/>
+            <w:tcBorders>
+              <w:top w:val="nil"/>
+              <w:left w:val="single" w:sz="2" w:space="0" w:color="auto"/>
+              <w:bottom w:val="single" w:sz="4" w:space="0" w:color="auto"/>
+              <w:right w:val="nil"/>
+            </w:tcBorders>
+          </w:tcPr>
+          <w:p>
+            <w:pPr>
+              <w:spacing w:before="120"/>
+              <w:jc w:val="both"/>
+              <w:rPr>
+                <w:rFonts w:ascii="Arial" w:hAnsi="Arial" w:cs="Arial"/>
+                <w:noProof/>
+                <w:color w:val="000000" w:themeColor="text1"/>
+                <w:lang w:eastAsia="pt-BR"/>
+              </w:rPr>
+            </w:pPr>
+            <w:r>
+              <w:rPr>
+                <w:rFonts w:ascii="Arial" w:hAnsi="Arial" w:cs="Arial"/>
+                <w:noProof/>
+                <w:color w:val="000000" w:themeColor="text1"/>
+                <w:lang w:eastAsia="pt-BR"/>
+              </w:rPr>
+              <w:drawing>
+                <wp:anchor distT="0" distB="0" distL="114300" distR="114300" simplePos="0" relativeHeight="251674624" behindDoc="0" locked="0" layoutInCell="1" allowOverlap="1" wp14:anchorId="3E59C13A" wp14:editId="145694E1">
+                  <wp:simplePos x="0" y="0"/>
+                  <wp:positionH relativeFrom="column">
+                    <wp:posOffset>1190142</wp:posOffset>
+                  </wp:positionH>
+                  <wp:positionV relativeFrom="paragraph">
+                    <wp:posOffset>59636</wp:posOffset>
+                  </wp:positionV>
+                  <wp:extent cx="1398895" cy="1382761"/>
+                  <wp:effectExtent l="0" t="0" r="0" b="8255"/>
+                  <wp:wrapNone/>
+                  <wp:docPr id="11" name="Imagem 11"/>
+                  <wp:cNvGraphicFramePr>
+                    <a:graphicFrameLocks xmlns:a="http://schemas.openxmlformats.org/drawingml/2006/main" noChangeAspect="1"/>
+                  </wp:cNvGraphicFramePr>
+                  <a:graphic xmlns:a="http://schemas.openxmlformats.org/drawingml/2006/main">
+                    <a:graphicData uri="http://schemas.openxmlformats.org/drawingml/2006/picture">
+                      <pic:pic xmlns:pic="http://schemas.openxmlformats.org/drawingml/2006/picture">
+                        <pic:nvPicPr>
+                          <pic:cNvPr id="0" name=""/>
+                          <pic:cNvPicPr/>
+                        </pic:nvPicPr>
+                        <pic:blipFill>
+                          <a:blip r:embed="rId12" cstate="print">
+                            <a:extLst>
+                              <a:ext uri="{28A0092B-C50C-407E-A947-70E740481C1C}">
+                                <a14:useLocalDpi xmlns:a14="http://schemas.microsoft.com/office/drawing/2010/main" val="0"/>
+                              </a:ext>
+                            </a:extLst>
+                          </a:blip>
+                          <a:stretch>
+                            <a:fillRect/>
+                          </a:stretch>
+                        </pic:blipFill>
+                        <pic:spPr>
+                          <a:xfrm>
+                            <a:off x="0" y="0"/>
+                            <a:ext cx="1398895" cy="1382761"/>
+                          </a:xfrm>
+                          <a:prstGeom prst="rect">
+                            <a:avLst/>
+                          </a:prstGeom>
+                        </pic:spPr>
+                      </pic:pic>
+                    </a:graphicData>
+                  </a:graphic>
+                  <wp14:sizeRelH relativeFrom="margin">
+                    <wp14:pctWidth>0</wp14:pctWidth>
+                  </wp14:sizeRelH>
+                  <wp14:sizeRelV relativeFrom="margin">
+                    <wp14:pctHeight>0</wp14:pctHeight>
+                  </wp14:sizeRelV>
+                </wp:anchor>
+              </w:drawing>
+            </w:r>
+            <w:r>
+              <w:rPr>
+                <w:rFonts w:ascii="Arial" w:hAnsi="Arial" w:cs="Arial"/>
+                <w:noProof/>
+                <w:color w:val="000000" w:themeColor="text1"/>
+                <w:lang w:eastAsia="pt-BR"/>
+              </w:rPr>
+              <w:t xml:space="preserve">Biblioteca: </w:t>
+            </w:r>
+          </w:p>
+        </w:tc>
+        <w:tc>
+          <w:tcPr>
+            <w:tcW w:w="2030" w:type="pct"/>
+            <w:tcBorders>
+              <w:top w:val="nil"/>
+              <w:left w:val="nil"/>
+              <w:bottom w:val="single" w:sz="4" w:space="0" w:color="auto"/>
+              <w:right w:val="nil"/>
+            </w:tcBorders>
+          </w:tcPr>
+          <w:p>
+            <w:pPr>
+              <w:jc w:val="both"/>
+              <w:rPr>
+                <w:rFonts w:ascii="Arial" w:hAnsi="Arial" w:cs="Arial"/>
+                <w:color w:val="000000" w:themeColor="text1"/>
+              </w:rPr>
+            </w:pPr>
+          </w:p>
+          <w:p>
+            <w:pPr>
+              <w:jc w:val="both"/>
+              <w:rPr>
+                <w:rFonts w:ascii="Arial" w:hAnsi="Arial" w:cs="Arial"/>
+                <w:color w:val="000000" w:themeColor="text1"/>
+              </w:rPr>
+            </w:pPr>
+          </w:p>
+        </w:tc>
+        <w:tc>
+          <w:tcPr>
+            <w:tcW w:w="1827" w:type="pct"/>
+            <w:tcBorders>
+              <w:left w:val="nil"/>
+              <w:bottom w:val="single" w:sz="4" w:space="0" w:color="auto"/>
+            </w:tcBorders>
+          </w:tcPr>
+          <w:p>
+            <w:pPr>
+              <w:jc w:val="both"/>
+              <w:rPr>
+                <w:rFonts w:ascii="Arial" w:hAnsi="Arial" w:cs="Arial"/>
+                <w:color w:val="000000" w:themeColor="text1"/>
+              </w:rPr>
+            </w:pPr>
+          </w:p>
+        </w:tc>
+      </w:tr>
+    </w:tbl>
+    <w:p>
+      <w:pPr>
+        <w:jc w:val="both"/>
+        <w:rPr>
+          <w:rFonts w:ascii="Arial" w:hAnsi="Arial" w:cs="Arial"/>
+          <w:color w:val="000000" w:themeColor="text1"/>
+        </w:rPr>
+      </w:pPr>
+    </w:p>
+    <w:p>
+      <w:pPr>
+        <w:jc w:val="both"/>
+        <w:rPr>
+          <w:rFonts w:ascii="Arial" w:hAnsi="Arial" w:cs="Arial"/>
+          <w:color w:val="000000" w:themeColor="text1"/>
+        </w:rPr>
+      </w:pPr>
+    </w:p>
+    <w:p>
+      <w:pPr>
+        <w:jc w:val="both"/>
+        <w:rPr>
+          <w:rFonts w:ascii="Arial" w:hAnsi="Arial" w:cs="Arial"/>
+          <w:color w:val="000000" w:themeColor="text1"/>
+        </w:rPr>
+      </w:pPr>
+    </w:p>
+    <w:p>
+      <w:pPr>
+        <w:jc w:val="both"/>
+        <w:rPr>
+          <w:rFonts w:ascii="Arial" w:hAnsi="Arial" w:cs="Arial"/>
+          <w:color w:val="000000" w:themeColor="text1"/>
+        </w:rPr>
+      </w:pPr>
+    </w:p>
+    <w:p>
+      <w:pPr>
+        <w:spacing w:after="120" w:line="240" w:lineRule="auto"/>
+        <w:jc w:val="both"/>
+        <w:rPr>
+          <w:rFonts w:ascii="Arial" w:hAnsi="Arial" w:cs="Arial"/>
+          <w:color w:val="000000" w:themeColor="text1"/>
+        </w:rPr>
+      </w:pPr>
+      <w:r>
+        <w:rPr>
+          <w:rFonts w:ascii="Arial" w:hAnsi="Arial" w:cs="Arial"/>
+          <w:color w:val="000000" w:themeColor="text1"/>
+        </w:rPr>
+        <w:t>Após conectar ao banco de dados, buscar os registros de biblioteca (</w:t>
+      </w:r>
+      <w:proofErr w:type="spellStart"/>
+      <w:proofErr w:type="gramStart"/>
+      <w:r>
+        <w:rPr>
+          <w:rFonts w:ascii="Arial" w:hAnsi="Arial" w:cs="Arial"/>
+          <w:color w:val="000000" w:themeColor="text1"/>
+        </w:rPr>
+        <w:t>idBiblioteca</w:t>
+      </w:r>
+      <w:proofErr w:type="spellEnd"/>
+      <w:proofErr w:type="gramEnd"/>
+      <w:r>
+        <w:rPr>
+          <w:rFonts w:ascii="Arial" w:hAnsi="Arial" w:cs="Arial"/>
+          <w:color w:val="000000" w:themeColor="text1"/>
+        </w:rPr>
+        <w:t xml:space="preserve"> e nome) para exibir no </w:t>
+      </w:r>
+      <w:proofErr w:type="spellStart"/>
+      <w:r>
+        <w:rPr>
+          <w:rFonts w:ascii="Arial" w:hAnsi="Arial" w:cs="Arial"/>
+          <w:color w:val="000000" w:themeColor="text1"/>
+        </w:rPr>
+        <w:t>JCombobox</w:t>
+      </w:r>
+      <w:proofErr w:type="spellEnd"/>
+      <w:r>
+        <w:rPr>
+          <w:rFonts w:ascii="Arial" w:hAnsi="Arial" w:cs="Arial"/>
+          <w:color w:val="000000" w:themeColor="text1"/>
+        </w:rPr>
+        <w:t xml:space="preserve"> que permite seleci</w:t>
+      </w:r>
+      <w:r>
+        <w:rPr>
+          <w:rFonts w:ascii="Arial" w:hAnsi="Arial" w:cs="Arial"/>
+          <w:color w:val="000000" w:themeColor="text1"/>
+        </w:rPr>
+        <w:t xml:space="preserve">onar qual biblioteca será usada e o habilite para uso [ </w:t>
+      </w:r>
+      <w:proofErr w:type="spellStart"/>
+      <w:r>
+        <w:rPr>
+          <w:rFonts w:ascii="Arial" w:hAnsi="Arial" w:cs="Arial"/>
+          <w:color w:val="000000" w:themeColor="text1"/>
+        </w:rPr>
+        <w:t>cbxBiblioteca.setEnabled</w:t>
+      </w:r>
+      <w:proofErr w:type="spellEnd"/>
+      <w:r>
+        <w:rPr>
+          <w:rFonts w:ascii="Arial" w:hAnsi="Arial" w:cs="Arial"/>
+          <w:color w:val="000000" w:themeColor="text1"/>
+        </w:rPr>
+        <w:t>(</w:t>
+      </w:r>
+      <w:proofErr w:type="spellStart"/>
+      <w:r>
+        <w:rPr>
+          <w:rFonts w:ascii="Arial" w:hAnsi="Arial" w:cs="Arial"/>
+          <w:color w:val="000000" w:themeColor="text1"/>
+        </w:rPr>
+        <w:t>true</w:t>
+      </w:r>
+      <w:proofErr w:type="spellEnd"/>
+      <w:r>
+        <w:rPr>
+          <w:rFonts w:ascii="Arial" w:hAnsi="Arial" w:cs="Arial"/>
+          <w:color w:val="000000" w:themeColor="text1"/>
+        </w:rPr>
+        <w:t>); ].</w:t>
+      </w:r>
+    </w:p>
+    <w:p>
+      <w:pPr>
+        <w:spacing w:after="120" w:line="240" w:lineRule="auto"/>
+        <w:jc w:val="both"/>
+        <w:rPr>
+          <w:rFonts w:ascii="Arial" w:hAnsi="Arial" w:cs="Arial"/>
+          <w:color w:val="000000" w:themeColor="text1"/>
+        </w:rPr>
+      </w:pPr>
+      <w:r>
+        <w:rPr>
+          <w:rFonts w:ascii="Arial" w:hAnsi="Arial" w:cs="Arial"/>
+          <w:color w:val="000000" w:themeColor="text1"/>
+        </w:rPr>
+        <w:t xml:space="preserve">Nesse momento, habilitar o uso do </w:t>
+      </w:r>
+      <w:proofErr w:type="gramStart"/>
+      <w:r>
+        <w:rPr>
+          <w:rFonts w:ascii="Arial" w:hAnsi="Arial" w:cs="Arial"/>
+          <w:color w:val="000000" w:themeColor="text1"/>
+        </w:rPr>
+        <w:t>menu</w:t>
+      </w:r>
+      <w:proofErr w:type="gramEnd"/>
+      <w:r>
+        <w:rPr>
+          <w:rFonts w:ascii="Arial" w:hAnsi="Arial" w:cs="Arial"/>
+          <w:color w:val="000000" w:themeColor="text1"/>
+        </w:rPr>
+        <w:t xml:space="preserve"> superior</w:t>
+      </w:r>
+      <w:r>
+        <w:rPr>
+          <w:rFonts w:ascii="Arial" w:hAnsi="Arial" w:cs="Arial"/>
+          <w:color w:val="000000" w:themeColor="text1"/>
+        </w:rPr>
+        <w:t xml:space="preserve"> [ </w:t>
+      </w:r>
+      <w:proofErr w:type="spellStart"/>
+      <w:r>
+        <w:rPr>
+          <w:rFonts w:ascii="Arial" w:hAnsi="Arial" w:cs="Arial"/>
+          <w:color w:val="000000" w:themeColor="text1"/>
+        </w:rPr>
+        <w:t>menuSuperior.setEnabled</w:t>
+      </w:r>
+      <w:proofErr w:type="spellEnd"/>
+      <w:r>
+        <w:rPr>
+          <w:rFonts w:ascii="Arial" w:hAnsi="Arial" w:cs="Arial"/>
+          <w:color w:val="000000" w:themeColor="text1"/>
+        </w:rPr>
+        <w:t>(</w:t>
+      </w:r>
+      <w:proofErr w:type="spellStart"/>
+      <w:r>
+        <w:rPr>
+          <w:rFonts w:ascii="Arial" w:hAnsi="Arial" w:cs="Arial"/>
+          <w:color w:val="000000" w:themeColor="text1"/>
+        </w:rPr>
+        <w:t>true</w:t>
+      </w:r>
+      <w:proofErr w:type="spellEnd"/>
+      <w:r>
+        <w:rPr>
+          <w:rFonts w:ascii="Arial" w:hAnsi="Arial" w:cs="Arial"/>
+          <w:color w:val="000000" w:themeColor="text1"/>
+        </w:rPr>
+        <w:t>) ]</w:t>
+      </w:r>
+      <w:r>
+        <w:rPr>
+          <w:rFonts w:ascii="Arial" w:hAnsi="Arial" w:cs="Arial"/>
+          <w:color w:val="000000" w:themeColor="text1"/>
+        </w:rPr>
+        <w:t>, instanciar e exibir o frame correspondente à opção de menu selecionada pelo usuário.</w:t>
+      </w:r>
+      <w:r>
+        <w:rPr>
+          <w:rFonts w:ascii="Arial" w:hAnsi="Arial" w:cs="Arial"/>
+          <w:color w:val="000000" w:themeColor="text1"/>
+        </w:rPr>
+        <w:t xml:space="preserve"> Passe para o frame escolhido o id da biblioteca selecionada logo acima. Para isso, cada frame deverá ter um </w:t>
+      </w:r>
+      <w:r>
+        <w:rPr>
+          <w:rFonts w:ascii="Arial" w:hAnsi="Arial" w:cs="Arial"/>
+          <w:b/>
+          <w:color w:val="000000" w:themeColor="text1"/>
+        </w:rPr>
+        <w:t xml:space="preserve">atributo </w:t>
+      </w:r>
+      <w:proofErr w:type="spellStart"/>
+      <w:proofErr w:type="gramStart"/>
+      <w:r>
+        <w:rPr>
+          <w:rFonts w:ascii="Arial" w:hAnsi="Arial" w:cs="Arial"/>
+          <w:b/>
+          <w:color w:val="000000" w:themeColor="text1"/>
+        </w:rPr>
+        <w:t>idBiblioteca</w:t>
+      </w:r>
+      <w:r>
+        <w:rPr>
+          <w:rFonts w:ascii="Arial" w:hAnsi="Arial" w:cs="Arial"/>
+          <w:b/>
+          <w:color w:val="000000" w:themeColor="text1"/>
+        </w:rPr>
+        <w:t>Escolhida</w:t>
+      </w:r>
+      <w:bookmarkStart w:id="0" w:name="_GoBack"/>
+      <w:bookmarkEnd w:id="0"/>
+      <w:proofErr w:type="spellEnd"/>
+      <w:proofErr w:type="gramEnd"/>
+      <w:r>
+        <w:rPr>
+          <w:rFonts w:ascii="Arial" w:hAnsi="Arial" w:cs="Arial"/>
+          <w:color w:val="000000" w:themeColor="text1"/>
+        </w:rPr>
+        <w:t xml:space="preserve"> inteiro, que receberá o valor da PK da biblioteca escolhida, para que esse valor possa ser usado nos </w:t>
+      </w:r>
+      <w:proofErr w:type="spellStart"/>
+      <w:r>
+        <w:rPr>
+          <w:rFonts w:ascii="Arial" w:hAnsi="Arial" w:cs="Arial"/>
+          <w:color w:val="000000" w:themeColor="text1"/>
+        </w:rPr>
+        <w:t>selects</w:t>
+      </w:r>
+      <w:proofErr w:type="spellEnd"/>
+      <w:r>
+        <w:rPr>
+          <w:rFonts w:ascii="Arial" w:hAnsi="Arial" w:cs="Arial"/>
+          <w:color w:val="000000" w:themeColor="text1"/>
+        </w:rPr>
+        <w:t xml:space="preserve"> do frame para buscar apenas registros da biblioteca escolhida. </w:t>
+      </w:r>
+      <w:proofErr w:type="spellStart"/>
+      <w:r>
+        <w:rPr>
+          <w:rFonts w:ascii="Arial" w:hAnsi="Arial" w:cs="Arial"/>
+          <w:color w:val="000000" w:themeColor="text1"/>
+        </w:rPr>
+        <w:t>frmLivros.setIdBiblioteca</w:t>
+      </w:r>
+      <w:proofErr w:type="spellEnd"/>
+      <w:r>
+        <w:rPr>
+          <w:rFonts w:ascii="Arial" w:hAnsi="Arial" w:cs="Arial"/>
+          <w:color w:val="000000" w:themeColor="text1"/>
+        </w:rPr>
+        <w:t>(</w:t>
+      </w:r>
+      <w:proofErr w:type="spellStart"/>
+      <w:r>
+        <w:rPr>
+          <w:rFonts w:ascii="Arial" w:hAnsi="Arial" w:cs="Arial"/>
+          <w:color w:val="000000" w:themeColor="text1"/>
+        </w:rPr>
+        <w:t>cbxBiblioteca.itemselecionado</w:t>
+      </w:r>
+      <w:proofErr w:type="spellEnd"/>
+      <w:r>
+        <w:rPr>
+          <w:rFonts w:ascii="Arial" w:hAnsi="Arial" w:cs="Arial"/>
+          <w:color w:val="000000" w:themeColor="text1"/>
+        </w:rPr>
+        <w:t xml:space="preserve">) e dai </w:t>
+      </w:r>
+      <w:proofErr w:type="spellStart"/>
+      <w:r>
+        <w:rPr>
+          <w:rFonts w:ascii="Arial" w:hAnsi="Arial" w:cs="Arial"/>
+          <w:color w:val="000000" w:themeColor="text1"/>
+        </w:rPr>
+        <w:t>frmLivros.setVisible</w:t>
+      </w:r>
+      <w:proofErr w:type="spellEnd"/>
+      <w:r>
+        <w:rPr>
+          <w:rFonts w:ascii="Arial" w:hAnsi="Arial" w:cs="Arial"/>
+          <w:color w:val="000000" w:themeColor="text1"/>
+        </w:rPr>
+        <w:t>(</w:t>
+      </w:r>
+      <w:proofErr w:type="spellStart"/>
+      <w:r>
+        <w:rPr>
+          <w:rFonts w:ascii="Arial" w:hAnsi="Arial" w:cs="Arial"/>
+          <w:color w:val="000000" w:themeColor="text1"/>
+        </w:rPr>
+        <w:t>true</w:t>
+      </w:r>
+      <w:proofErr w:type="spellEnd"/>
+      <w:r>
+        <w:rPr>
+          <w:rFonts w:ascii="Arial" w:hAnsi="Arial" w:cs="Arial"/>
+          <w:color w:val="000000" w:themeColor="text1"/>
+        </w:rPr>
+        <w:t>).</w:t>
       </w:r>
     </w:p>
     <w:p>
@@ -6640,14 +8325,7 @@
           <w:rFonts w:ascii="Arial" w:hAnsi="Arial" w:cs="Arial"/>
           <w:color w:val="000000" w:themeColor="text1"/>
         </w:rPr>
-        <w:t>usando o programa de manutenção de Departamentos como modelo</w:t>
-      </w:r>
-      <w:r>
-        <w:rPr>
-          <w:rFonts w:ascii="Arial" w:hAnsi="Arial" w:cs="Arial"/>
-          <w:color w:val="000000" w:themeColor="text1"/>
-        </w:rPr>
-        <w:t>, f</w:t>
+        <w:t>usando o programa de manutenção de Departamentos como modelo, f</w:t>
       </w:r>
       <w:r>
         <w:rPr>
@@ -6752,14 +8430,7 @@
           <w:rFonts w:ascii="Arial" w:hAnsi="Arial" w:cs="Arial"/>
           <w:color w:val="000000" w:themeColor="text1"/>
         </w:rPr>
-        <w:t xml:space="preserve">da biblioteca </w:t>
-      </w:r>
-      <w:r>
-        <w:rPr>
-          <w:rFonts w:ascii="Arial" w:hAnsi="Arial" w:cs="Arial"/>
-          <w:color w:val="000000" w:themeColor="text1"/>
-        </w:rPr>
-        <w:t xml:space="preserve">informada no </w:t>
+        <w:t xml:space="preserve">da biblioteca informada no </w:t>
       </w:r>
       <w:proofErr w:type="spellStart"/>
       <w:r>
@@ -6899,28 +8570,14 @@
           <w:rFonts w:ascii="Arial" w:hAnsi="Arial" w:cs="Arial"/>
           <w:color w:val="000000" w:themeColor="text1"/>
         </w:rPr>
-        <w:t>Devoluções</w:t>
-      </w:r>
-      <w:r>
-        <w:rPr>
-          <w:rFonts w:ascii="Arial" w:hAnsi="Arial" w:cs="Arial"/>
-          <w:color w:val="000000" w:themeColor="text1"/>
-        </w:rPr>
-        <w:t xml:space="preserve"> de exemplares de livros </w:t>
-      </w:r>
-      <w:r>
-        <w:rPr>
-          <w:rFonts w:ascii="Arial" w:hAnsi="Arial" w:cs="Arial"/>
-          <w:color w:val="000000" w:themeColor="text1"/>
-        </w:rPr>
-        <w:t xml:space="preserve">da biblioteca </w:t>
-      </w:r>
-      <w:r>
-        <w:rPr>
-          <w:rFonts w:ascii="Arial" w:hAnsi="Arial" w:cs="Arial"/>
-          <w:color w:val="000000" w:themeColor="text1"/>
-        </w:rPr>
-        <w:t xml:space="preserve">informada no </w:t>
+        <w:t xml:space="preserve">Devoluções de exemplares de livros </w:t>
+      </w:r>
+      <w:r>
+        <w:rPr>
+          <w:rFonts w:ascii="Arial" w:hAnsi="Arial" w:cs="Arial"/>
+          <w:color w:val="000000" w:themeColor="text1"/>
+        </w:rPr>
+        <w:t xml:space="preserve">da biblioteca informada no </w:t>
       </w:r>
       <w:proofErr w:type="spellStart"/>
       <w:r>
@@ -7011,16 +8668,7 @@
           <w:rFonts w:ascii="Arial" w:hAnsi="Arial" w:cs="Arial"/>
           <w:color w:val="000000" w:themeColor="text1"/>
         </w:rPr>
-        <w:t xml:space="preserve"> procedure</w:t>
-      </w:r>
-      <w:bookmarkStart w:id="0" w:name="_GoBack"/>
-      <w:bookmarkEnd w:id="0"/>
-      <w:r>
-        <w:rPr>
-          <w:rFonts w:ascii="Arial" w:hAnsi="Arial" w:cs="Arial"/>
-          <w:color w:val="000000" w:themeColor="text1"/>
-        </w:rPr>
-        <w:t xml:space="preserve"> do item </w:t>
+        <w:t xml:space="preserve"> procedure do item </w:t>
       </w:r>
       <w:proofErr w:type="gramStart"/>
       <w:r>
@@ -7057,6 +8705,7 @@
           <w:rFonts w:ascii="Arial" w:hAnsi="Arial" w:cs="Arial"/>
           <w:color w:val="000000" w:themeColor="text1"/>
         </w:rPr>
+        <w:lastRenderedPageBreak/>
         <w:t xml:space="preserve">Criar </w:t>
       </w:r>
       <w:proofErr w:type="spellStart"/>
@@ -7073,21 +8722,7 @@
           <w:rFonts w:ascii="Arial" w:hAnsi="Arial" w:cs="Arial"/>
           <w:color w:val="000000" w:themeColor="text1"/>
         </w:rPr>
-        <w:t xml:space="preserve"> para </w:t>
-      </w:r>
-      <w:r>
-        <w:rPr>
-          <w:rFonts w:ascii="Arial" w:hAnsi="Arial" w:cs="Arial"/>
-          <w:color w:val="000000" w:themeColor="text1"/>
-        </w:rPr>
-        <w:t>listar os livros em atraso e o valor de multa a ser cobrada de cada leitor. Cada dia de atraso corresponde a R$5,00</w:t>
-      </w:r>
-      <w:r>
-        <w:rPr>
-          <w:rFonts w:ascii="Arial" w:hAnsi="Arial" w:cs="Arial"/>
-          <w:color w:val="000000" w:themeColor="text1"/>
-        </w:rPr>
-        <w:t>.</w:t>
+        <w:t xml:space="preserve"> para listar os livros em atraso e o valor de multa a ser cobrada de cada leitor. Cada dia de atraso corresponde a R$5,00.</w:t>
       </w:r>
     </w:p>
     <w:p>
@@ -7149,7 +8784,7 @@
       </w:r>
     </w:p>
     <w:sectPr>
-      <w:headerReference w:type="default" r:id="rId9"/>
+      <w:headerReference w:type="default" r:id="rId13"/>
       <w:pgSz w:w="11906" w:h="16838"/>
       <w:pgMar w:top="1134" w:right="1134" w:bottom="1134" w:left="1134" w:header="709" w:footer="709" w:gutter="0"/>
       <w:cols w:space="708"/>
@@ -7687,6 +9322,25 @@
       <w:szCs w:val="16"/>
     </w:rPr>
   </w:style>
+  <w:style w:type="table" w:styleId="Tabelacomgrade">
+    <w:name w:val="Table Grid"/>
+    <w:basedOn w:val="Tabelanormal"/>
+    <w:uiPriority w:val="59"/>
+    <w:rsid w:val="00786347"/>
+    <w:pPr>
+      <w:spacing w:after="0" w:line="240" w:lineRule="auto"/>
+    </w:pPr>
+    <w:tblPr>
+      <w:tblBorders>
+        <w:top w:val="single" w:sz="4" w:space="0" w:color="auto"/>
+        <w:left w:val="single" w:sz="4" w:space="0" w:color="auto"/>
+        <w:bottom w:val="single" w:sz="4" w:space="0" w:color="auto"/>
+        <w:right w:val="single" w:sz="4" w:space="0" w:color="auto"/>
+        <w:insideH w:val="single" w:sz="4" w:space="0" w:color="auto"/>
+        <w:insideV w:val="single" w:sz="4" w:space="0" w:color="auto"/>
+      </w:tblBorders>
+    </w:tblPr>
+  </w:style>
 </w:styles>
 </file>
 
@@ -7961,6 +9615,25 @@
       <w:sz w:val="16"/>
       <w:szCs w:val="16"/>
     </w:rPr>
+  </w:style>
+  <w:style w:type="table" w:styleId="Tabelacomgrade">
+    <w:name w:val="Table Grid"/>
+    <w:basedOn w:val="Tabelanormal"/>
+    <w:uiPriority w:val="59"/>
+    <w:rsid w:val="00786347"/>
+    <w:pPr>
+      <w:spacing w:after="0" w:line="240" w:lineRule="auto"/>
+    </w:pPr>
+    <w:tblPr>
+      <w:tblBorders>
+        <w:top w:val="single" w:sz="4" w:space="0" w:color="auto"/>
+        <w:left w:val="single" w:sz="4" w:space="0" w:color="auto"/>
+        <w:bottom w:val="single" w:sz="4" w:space="0" w:color="auto"/>
+        <w:right w:val="single" w:sz="4" w:space="0" w:color="auto"/>
+        <w:insideH w:val="single" w:sz="4" w:space="0" w:color="auto"/>
+        <w:insideV w:val="single" w:sz="4" w:space="0" w:color="auto"/>
+      </w:tblBorders>
+    </w:tblPr>
   </w:style>
 </w:styles>
 </file>

</xml_diff>